<commit_message>
Updated Portfolio, expanded on AV job
</commit_message>
<xml_diff>
--- a/Resume For Print.docx
+++ b/Resume For Print.docx
@@ -142,6 +142,9 @@
         <w:gridCol w:w="5390"/>
       </w:tblGrid>
       <w:tr>
+        <w:trPr>
+          <w:trHeight w:val="261"/>
+        </w:trPr>
         <w:tc>
           <w:tcPr>
             <w:tcW w:w="5390" w:type="dxa"/>
@@ -150,49 +153,48 @@
             <w:pPr>
               <w:pStyle w:val="Heading2"/>
               <w:spacing w:before="0"/>
-              <w:outlineLvl w:val="1"/>
               <w:rPr>
-                <w:rFonts w:ascii="Georgia" w:hAnsi="Georgia" w:cs="Tahoma"/>
+                <w:rFonts w:ascii="Palatino Linotype" w:hAnsi="Palatino Linotype" w:cs="Tahoma"/>
                 <w:b/>
                 <w:bCs/>
                 <w:color w:val="auto"/>
-                <w:sz w:val="20"/>
-                <w:szCs w:val="20"/>
+                <w:sz w:val="18"/>
+                <w:szCs w:val="18"/>
               </w:rPr>
             </w:pPr>
             <w:r>
               <w:rPr>
-                <w:rFonts w:ascii="Georgia" w:hAnsi="Georgia" w:cs="Tahoma"/>
+                <w:rFonts w:ascii="Palatino Linotype" w:hAnsi="Palatino Linotype" w:cs="Tahoma"/>
                 <w:b/>
                 <w:bCs/>
                 <w:color w:val="auto"/>
-                <w:sz w:val="20"/>
-                <w:szCs w:val="20"/>
+                <w:sz w:val="18"/>
+                <w:szCs w:val="18"/>
               </w:rPr>
               <w:softHyphen/>
             </w:r>
             <w:r>
               <w:rPr>
-                <w:rFonts w:ascii="Georgia" w:hAnsi="Georgia" w:cs="Tahoma"/>
+                <w:rFonts w:ascii="Palatino Linotype" w:hAnsi="Palatino Linotype" w:cs="Tahoma"/>
                 <w:b/>
                 <w:bCs/>
                 <w:color w:val="auto"/>
-                <w:sz w:val="20"/>
-                <w:szCs w:val="20"/>
+                <w:sz w:val="18"/>
+                <w:szCs w:val="18"/>
               </w:rPr>
               <w:softHyphen/>
             </w:r>
             <w:bookmarkStart w:id="0" w:name="_Hlk60779297"/>
             <w:r>
               <w:rPr>
-                <w:rFonts w:ascii="Georgia" w:hAnsi="Georgia" w:cs="Tahoma"/>
+                <w:rFonts w:ascii="Palatino Linotype" w:hAnsi="Palatino Linotype" w:cs="Tahoma"/>
                 <w:b/>
                 <w:bCs/>
                 <w:color w:val="auto"/>
-                <w:sz w:val="20"/>
-                <w:szCs w:val="20"/>
+                <w:sz w:val="18"/>
+                <w:szCs w:val="18"/>
               </w:rPr>
-              <w:t>University of Michigan</w:t>
+              <w:t>University of Michigan – Ann Arbor</w:t>
             </w:r>
           </w:p>
         </w:tc>
@@ -205,37 +207,25 @@
               <w:pStyle w:val="Heading2"/>
               <w:spacing w:before="0" w:line="276" w:lineRule="auto"/>
               <w:jc w:val="right"/>
-              <w:outlineLvl w:val="1"/>
               <w:rPr>
-                <w:rFonts w:ascii="Georgia" w:hAnsi="Georgia" w:cs="Tahoma"/>
+                <w:rFonts w:ascii="Palatino Linotype" w:hAnsi="Palatino Linotype" w:cs="Tahoma"/>
                 <w:b/>
                 <w:bCs/>
                 <w:color w:val="auto"/>
-                <w:sz w:val="20"/>
-                <w:szCs w:val="20"/>
+                <w:sz w:val="18"/>
+                <w:szCs w:val="18"/>
               </w:rPr>
             </w:pPr>
             <w:r>
               <w:rPr>
-                <w:rFonts w:ascii="Georgia" w:hAnsi="Georgia" w:cs="Tahoma"/>
+                <w:rFonts w:ascii="Palatino Linotype" w:hAnsi="Palatino Linotype" w:cs="Tahoma"/>
                 <w:b/>
                 <w:bCs/>
                 <w:color w:val="auto"/>
-                <w:sz w:val="20"/>
-                <w:szCs w:val="20"/>
+                <w:sz w:val="18"/>
+                <w:szCs w:val="18"/>
               </w:rPr>
-              <w:t>Spring</w:t>
-            </w:r>
-            <w:r>
-              <w:rPr>
-                <w:rFonts w:ascii="Georgia" w:hAnsi="Georgia" w:cs="Tahoma"/>
-                <w:b/>
-                <w:bCs/>
-                <w:color w:val="auto"/>
-                <w:sz w:val="20"/>
-                <w:szCs w:val="20"/>
-              </w:rPr>
-              <w:t xml:space="preserve"> 2024</w:t>
+              <w:t>3.6 / 4.0 GPA</w:t>
             </w:r>
           </w:p>
         </w:tc>
@@ -248,18 +238,59 @@
           <w:p>
             <w:pPr>
               <w:rPr>
-                <w:rFonts w:ascii="Georgia" w:hAnsi="Georgia" w:cs="Tahoma"/>
-                <w:sz w:val="18"/>
-                <w:szCs w:val="18"/>
+                <w:rFonts w:ascii="Palatino Linotype" w:hAnsi="Palatino Linotype" w:cs="Tahoma"/>
+                <w:b/>
+                <w:bCs/>
+                <w:sz w:val="16"/>
+                <w:szCs w:val="16"/>
               </w:rPr>
             </w:pPr>
             <w:r>
               <w:rPr>
-                <w:rFonts w:ascii="Georgia" w:hAnsi="Georgia" w:cs="Tahoma"/>
-                <w:sz w:val="18"/>
-                <w:szCs w:val="18"/>
+                <w:rFonts w:ascii="Palatino Linotype" w:hAnsi="Palatino Linotype" w:cs="Tahoma"/>
+                <w:b/>
+                <w:bCs/>
+                <w:sz w:val="16"/>
+                <w:szCs w:val="16"/>
               </w:rPr>
-              <w:t>Aerospace Engineering, Bachelor of Science in Engineering</w:t>
+              <w:t xml:space="preserve">M. Eng. Space Engineering </w:t>
+            </w:r>
+            <w:r>
+              <w:rPr>
+                <w:rFonts w:ascii="Palatino Linotype" w:hAnsi="Palatino Linotype" w:cs="Tahoma"/>
+                <w:sz w:val="16"/>
+                <w:szCs w:val="16"/>
+              </w:rPr>
+              <w:t xml:space="preserve">– May 2025 (Pending Admission) </w:t>
+            </w:r>
+          </w:p>
+          <w:p>
+            <w:pPr>
+              <w:rPr>
+                <w:rFonts w:ascii="Palatino Linotype" w:hAnsi="Palatino Linotype" w:cs="Tahoma"/>
+                <w:b/>
+                <w:bCs/>
+                <w:sz w:val="16"/>
+                <w:szCs w:val="16"/>
+              </w:rPr>
+            </w:pPr>
+            <w:r>
+              <w:rPr>
+                <w:rFonts w:ascii="Palatino Linotype" w:hAnsi="Palatino Linotype" w:cs="Tahoma"/>
+                <w:b/>
+                <w:bCs/>
+                <w:sz w:val="16"/>
+                <w:szCs w:val="16"/>
+              </w:rPr>
+              <w:t xml:space="preserve">B.S.E Aerospace Engineering </w:t>
+            </w:r>
+            <w:r>
+              <w:rPr>
+                <w:rFonts w:ascii="Palatino Linotype" w:hAnsi="Palatino Linotype" w:cs="Tahoma"/>
+                <w:sz w:val="16"/>
+                <w:szCs w:val="16"/>
+              </w:rPr>
+              <w:t>– May 2024</w:t>
             </w:r>
           </w:p>
         </w:tc>
@@ -272,23 +303,13 @@
               <w:pStyle w:val="Heading2"/>
               <w:spacing w:before="0" w:line="276" w:lineRule="auto"/>
               <w:jc w:val="right"/>
-              <w:outlineLvl w:val="1"/>
               <w:rPr>
-                <w:rFonts w:ascii="Georgia" w:hAnsi="Georgia" w:cs="Tahoma"/>
+                <w:rFonts w:ascii="Palatino Linotype" w:hAnsi="Palatino Linotype" w:cs="Tahoma"/>
                 <w:color w:val="auto"/>
-                <w:sz w:val="18"/>
-                <w:szCs w:val="18"/>
+                <w:sz w:val="16"/>
+                <w:szCs w:val="16"/>
               </w:rPr>
             </w:pPr>
-            <w:r>
-              <w:rPr>
-                <w:rFonts w:ascii="Georgia" w:hAnsi="Georgia" w:cs="Tahoma"/>
-                <w:color w:val="auto"/>
-                <w:sz w:val="18"/>
-                <w:szCs w:val="18"/>
-              </w:rPr>
-              <w:t>Ann Arbor, MI</w:t>
-            </w:r>
           </w:p>
         </w:tc>
       </w:tr>
@@ -298,16 +319,16 @@
       <w:pPr>
         <w:spacing w:after="0" w:line="276" w:lineRule="auto"/>
         <w:rPr>
-          <w:rFonts w:ascii="Georgia" w:hAnsi="Georgia" w:cs="Tahoma"/>
-          <w:sz w:val="18"/>
-          <w:szCs w:val="18"/>
-        </w:rPr>
-      </w:pPr>
-      <w:r>
-        <w:rPr>
-          <w:rFonts w:ascii="Georgia" w:hAnsi="Georgia" w:cs="Tahoma"/>
-          <w:sz w:val="18"/>
-          <w:szCs w:val="18"/>
+          <w:rFonts w:ascii="Palatino Linotype" w:hAnsi="Palatino Linotype" w:cs="Tahoma"/>
+          <w:sz w:val="16"/>
+          <w:szCs w:val="16"/>
+        </w:rPr>
+      </w:pPr>
+      <w:r>
+        <w:rPr>
+          <w:rFonts w:ascii="Palatino Linotype" w:hAnsi="Palatino Linotype" w:cs="Tahoma"/>
+          <w:sz w:val="16"/>
+          <w:szCs w:val="16"/>
         </w:rPr>
         <w:t>Computer Science, Minor</w:t>
       </w:r>
@@ -316,102 +337,152 @@
       <w:pPr>
         <w:spacing w:after="0" w:line="276" w:lineRule="auto"/>
         <w:rPr>
-          <w:rFonts w:ascii="Georgia" w:hAnsi="Georgia" w:cs="Tahoma"/>
-          <w:b/>
-          <w:bCs/>
-          <w:sz w:val="18"/>
-          <w:szCs w:val="18"/>
-        </w:rPr>
-      </w:pPr>
-      <w:r>
-        <w:rPr>
-          <w:rFonts w:ascii="Georgia" w:hAnsi="Georgia" w:cs="Tahoma"/>
-          <w:b/>
-          <w:bCs/>
-          <w:sz w:val="18"/>
-          <w:szCs w:val="18"/>
-        </w:rPr>
-        <w:t>3.6 / 4.0 GPA</w:t>
+          <w:rFonts w:ascii="Palatino Linotype" w:hAnsi="Palatino Linotype" w:cs="Tahoma"/>
+          <w:sz w:val="16"/>
+          <w:szCs w:val="16"/>
+        </w:rPr>
+      </w:pPr>
+      <w:r>
+        <w:rPr>
+          <w:rFonts w:ascii="Palatino Linotype" w:hAnsi="Palatino Linotype" w:cs="Tahoma"/>
+          <w:sz w:val="16"/>
+          <w:szCs w:val="16"/>
+        </w:rPr>
+        <w:t xml:space="preserve">Notable Classes: </w:t>
+      </w:r>
+      <w:proofErr w:type="spellStart"/>
+      <w:r>
+        <w:rPr>
+          <w:rFonts w:ascii="Palatino Linotype" w:hAnsi="Palatino Linotype" w:cs="Tahoma"/>
+          <w:sz w:val="16"/>
+          <w:szCs w:val="16"/>
+        </w:rPr>
+        <w:t>Hypersonics</w:t>
+      </w:r>
+      <w:proofErr w:type="spellEnd"/>
+      <w:r>
+        <w:rPr>
+          <w:rFonts w:ascii="Palatino Linotype" w:hAnsi="Palatino Linotype" w:cs="Tahoma"/>
+          <w:sz w:val="16"/>
+          <w:szCs w:val="16"/>
+        </w:rPr>
+        <w:t>, Electric Propulsion, Model Based Systems Engineering, Spacecraft Dynamics, Aerospace Structures</w:t>
       </w:r>
     </w:p>
     <w:p>
       <w:pPr>
         <w:spacing w:after="0" w:line="276" w:lineRule="auto"/>
         <w:rPr>
-          <w:rFonts w:ascii="Georgia" w:hAnsi="Georgia" w:cs="Tahoma"/>
-          <w:sz w:val="18"/>
-          <w:szCs w:val="18"/>
-        </w:rPr>
-      </w:pPr>
-      <w:r>
-        <w:rPr>
-          <w:rFonts w:ascii="Georgia" w:hAnsi="Georgia" w:cs="Tahoma"/>
-          <w:sz w:val="18"/>
-          <w:szCs w:val="18"/>
-        </w:rPr>
-        <w:t>Notable Classes: Model</w:t>
-      </w:r>
-      <w:r>
-        <w:rPr>
-          <w:rFonts w:ascii="Georgia" w:hAnsi="Georgia" w:cs="Tahoma"/>
-          <w:sz w:val="18"/>
-          <w:szCs w:val="18"/>
-        </w:rPr>
-        <w:t>-</w:t>
-      </w:r>
-      <w:r>
-        <w:rPr>
-          <w:rFonts w:ascii="Georgia" w:hAnsi="Georgia" w:cs="Tahoma"/>
-          <w:sz w:val="18"/>
-          <w:szCs w:val="18"/>
-        </w:rPr>
-        <w:t>Based Systems Engineering, MATLAB Applications for Engineers, Spacecraft Dynamics, Aerospace Struct</w:t>
-      </w:r>
-    </w:p>
-    <w:p>
-      <w:pPr>
-        <w:spacing w:after="0" w:line="276" w:lineRule="auto"/>
-        <w:rPr>
-          <w:rFonts w:ascii="Georgia" w:hAnsi="Georgia" w:cs="Tahoma"/>
-          <w:sz w:val="18"/>
-          <w:szCs w:val="18"/>
-        </w:rPr>
-      </w:pPr>
-      <w:r>
-        <w:rPr>
-          <w:rFonts w:ascii="Georgia" w:hAnsi="Georgia" w:cs="Tahoma"/>
-          <w:sz w:val="18"/>
-          <w:szCs w:val="18"/>
+          <w:rFonts w:ascii="Palatino Linotype" w:hAnsi="Palatino Linotype"/>
+          <w:sz w:val="8"/>
+          <w:szCs w:val="8"/>
+          <w:u w:val="single"/>
+        </w:rPr>
+      </w:pPr>
+      <w:r>
+        <w:rPr>
+          <w:rFonts w:ascii="Palatino Linotype" w:hAnsi="Palatino Linotype" w:cs="Tahoma"/>
+          <w:sz w:val="16"/>
+          <w:szCs w:val="16"/>
         </w:rPr>
         <w:t xml:space="preserve">Honors and Memberships: </w:t>
       </w:r>
       <w:r>
         <w:rPr>
-          <w:rFonts w:ascii="Georgia" w:hAnsi="Georgia" w:cs="Calibri"/>
-          <w:sz w:val="18"/>
-          <w:szCs w:val="18"/>
-        </w:rPr>
-        <w:t>ΣΓΤ</w:t>
-      </w:r>
-      <w:r>
-        <w:rPr>
-          <w:rFonts w:ascii="Georgia" w:hAnsi="Georgia" w:cs="Tahoma"/>
-          <w:sz w:val="18"/>
-          <w:szCs w:val="18"/>
-        </w:rPr>
-        <w:t xml:space="preserve"> Aerospace Honor Society, Dean’s List (Winter ’20), AIAA </w:t>
-      </w:r>
-    </w:p>
-    <w:p>
-      <w:pPr>
-        <w:spacing w:after="0" w:line="276" w:lineRule="auto"/>
-        <w:rPr>
-          <w:rFonts w:ascii="Arial Nova Light" w:hAnsi="Arial Nova Light"/>
-          <w:sz w:val="10"/>
-          <w:szCs w:val="10"/>
-          <w:u w:val="single"/>
-        </w:rPr>
-      </w:pPr>
+          <w:rFonts w:ascii="Palatino Linotype" w:hAnsi="Palatino Linotype" w:cs="Calibri"/>
+          <w:sz w:val="16"/>
+          <w:szCs w:val="16"/>
+        </w:rPr>
+        <w:t>Sigma Gamma Tau</w:t>
+      </w:r>
+      <w:r>
+        <w:rPr>
+          <w:rFonts w:ascii="Palatino Linotype" w:hAnsi="Palatino Linotype" w:cs="Tahoma"/>
+          <w:sz w:val="16"/>
+          <w:szCs w:val="16"/>
+        </w:rPr>
+        <w:t xml:space="preserve"> </w:t>
+      </w:r>
+      <w:r>
+        <w:rPr>
+          <w:rFonts w:ascii="Palatino Linotype" w:hAnsi="Palatino Linotype" w:cs="Tahoma"/>
+          <w:sz w:val="16"/>
+          <w:szCs w:val="16"/>
+        </w:rPr>
+        <w:t>(</w:t>
+      </w:r>
+      <w:r>
+        <w:rPr>
+          <w:rFonts w:ascii="Palatino Linotype" w:hAnsi="Palatino Linotype" w:cs="Tahoma"/>
+          <w:sz w:val="16"/>
+          <w:szCs w:val="16"/>
+        </w:rPr>
+        <w:t>Aerospace Honors Society</w:t>
+      </w:r>
+      <w:r>
+        <w:rPr>
+          <w:rFonts w:ascii="Palatino Linotype" w:hAnsi="Palatino Linotype" w:cs="Tahoma"/>
+          <w:sz w:val="16"/>
+          <w:szCs w:val="16"/>
+        </w:rPr>
+        <w:t>)</w:t>
+      </w:r>
+      <w:r>
+        <w:rPr>
+          <w:rFonts w:ascii="Palatino Linotype" w:hAnsi="Palatino Linotype" w:cs="Tahoma"/>
+          <w:sz w:val="16"/>
+          <w:szCs w:val="16"/>
+        </w:rPr>
+        <w:t>, Dean</w:t>
+      </w:r>
+      <w:r>
+        <w:rPr>
+          <w:rFonts w:ascii="Palatino Linotype" w:hAnsi="Palatino Linotype" w:cs="Georgia Pro"/>
+          <w:sz w:val="16"/>
+          <w:szCs w:val="16"/>
+        </w:rPr>
+        <w:t>’</w:t>
+      </w:r>
+      <w:r>
+        <w:rPr>
+          <w:rFonts w:ascii="Palatino Linotype" w:hAnsi="Palatino Linotype" w:cs="Tahoma"/>
+          <w:sz w:val="16"/>
+          <w:szCs w:val="16"/>
+        </w:rPr>
+        <w:t xml:space="preserve">s List (Winter </w:t>
+      </w:r>
+      <w:r>
+        <w:rPr>
+          <w:rFonts w:ascii="Palatino Linotype" w:hAnsi="Palatino Linotype" w:cs="Georgia Pro"/>
+          <w:sz w:val="16"/>
+          <w:szCs w:val="16"/>
+        </w:rPr>
+        <w:t>’</w:t>
+      </w:r>
+      <w:r>
+        <w:rPr>
+          <w:rFonts w:ascii="Palatino Linotype" w:hAnsi="Palatino Linotype" w:cs="Tahoma"/>
+          <w:sz w:val="16"/>
+          <w:szCs w:val="16"/>
+        </w:rPr>
+        <w:t xml:space="preserve">21 &amp; Winter </w:t>
+      </w:r>
+      <w:r>
+        <w:rPr>
+          <w:rFonts w:ascii="Palatino Linotype" w:hAnsi="Palatino Linotype" w:cs="Georgia Pro"/>
+          <w:sz w:val="16"/>
+          <w:szCs w:val="16"/>
+        </w:rPr>
+        <w:t>‘</w:t>
+      </w:r>
+      <w:r>
+        <w:rPr>
+          <w:rFonts w:ascii="Palatino Linotype" w:hAnsi="Palatino Linotype" w:cs="Tahoma"/>
+          <w:sz w:val="16"/>
+          <w:szCs w:val="16"/>
+        </w:rPr>
+        <w:t>23), AIAA</w:t>
+      </w:r>
     </w:p>
     <w:p>
       <w:pPr>
@@ -451,76 +522,36 @@
         </w:tabs>
         <w:spacing w:after="0" w:line="276" w:lineRule="auto"/>
         <w:rPr>
-          <w:rFonts w:ascii="Georgia" w:hAnsi="Georgia"/>
-          <w:sz w:val="18"/>
-          <w:szCs w:val="18"/>
-        </w:rPr>
-      </w:pPr>
-      <w:r>
-        <w:rPr>
-          <w:rFonts w:ascii="Georgia" w:hAnsi="Georgia"/>
+          <w:rFonts w:ascii="Palatino Linotype" w:hAnsi="Palatino Linotype"/>
+          <w:sz w:val="16"/>
+          <w:szCs w:val="16"/>
+        </w:rPr>
+      </w:pPr>
+      <w:r>
+        <w:rPr>
+          <w:rFonts w:ascii="Palatino Linotype" w:hAnsi="Palatino Linotype"/>
           <w:b/>
           <w:bCs/>
-          <w:sz w:val="18"/>
-          <w:szCs w:val="18"/>
+          <w:sz w:val="16"/>
+          <w:szCs w:val="16"/>
         </w:rPr>
         <w:t>Engineering:</w:t>
       </w:r>
       <w:r>
         <w:rPr>
-          <w:rFonts w:ascii="Georgia" w:hAnsi="Georgia"/>
-          <w:sz w:val="18"/>
-          <w:szCs w:val="18"/>
-        </w:rPr>
-        <w:t xml:space="preserve"> Ansys Mechanical FEA, SolidWorks</w:t>
-      </w:r>
-      <w:r>
-        <w:rPr>
-          <w:rFonts w:ascii="Georgia" w:hAnsi="Georgia"/>
-          <w:sz w:val="18"/>
-          <w:szCs w:val="18"/>
-        </w:rPr>
-        <w:t>,</w:t>
-      </w:r>
-      <w:r>
-        <w:rPr>
-          <w:rFonts w:ascii="Georgia" w:hAnsi="Georgia"/>
-          <w:sz w:val="18"/>
-          <w:szCs w:val="18"/>
-        </w:rPr>
-        <w:t xml:space="preserve"> Siemens NX</w:t>
-      </w:r>
-      <w:r>
-        <w:rPr>
-          <w:rFonts w:ascii="Georgia" w:hAnsi="Georgia"/>
-          <w:sz w:val="18"/>
-          <w:szCs w:val="18"/>
-        </w:rPr>
-        <w:t xml:space="preserve">, </w:t>
-      </w:r>
-      <w:r>
-        <w:rPr>
-          <w:rFonts w:ascii="Georgia" w:hAnsi="Georgia"/>
-          <w:sz w:val="18"/>
-          <w:szCs w:val="18"/>
-        </w:rPr>
-        <w:t>Teamcenter, MATLAB, Siemen</w:t>
-      </w:r>
-      <w:r>
-        <w:rPr>
-          <w:rFonts w:ascii="Georgia" w:hAnsi="Georgia"/>
-          <w:sz w:val="18"/>
-          <w:szCs w:val="18"/>
-        </w:rPr>
-        <w:t>s</w:t>
-      </w:r>
-      <w:r>
-        <w:rPr>
-          <w:rFonts w:ascii="Georgia" w:hAnsi="Georgia"/>
-          <w:sz w:val="18"/>
-          <w:szCs w:val="18"/>
-        </w:rPr>
-        <w:t xml:space="preserve"> System Modeling Workbench</w:t>
+          <w:rFonts w:ascii="Palatino Linotype" w:hAnsi="Palatino Linotype"/>
+          <w:sz w:val="16"/>
+          <w:szCs w:val="16"/>
+        </w:rPr>
+        <w:t xml:space="preserve"> </w:t>
+      </w:r>
+      <w:r>
+        <w:rPr>
+          <w:rFonts w:ascii="Palatino Linotype" w:hAnsi="Palatino Linotype"/>
+          <w:sz w:val="16"/>
+          <w:szCs w:val="16"/>
+        </w:rPr>
+        <w:t>SolidWorks, MATLAB, Ansys Mechanical FEA, Siemens NX, Teamcenter, Siemens System Modeling Workbench</w:t>
       </w:r>
     </w:p>
     <w:p>
@@ -530,26 +561,26 @@
         </w:tabs>
         <w:spacing w:after="0" w:line="276" w:lineRule="auto"/>
         <w:rPr>
-          <w:rFonts w:ascii="Georgia" w:hAnsi="Georgia"/>
-          <w:sz w:val="18"/>
-          <w:szCs w:val="18"/>
-        </w:rPr>
-      </w:pPr>
-      <w:r>
-        <w:rPr>
-          <w:rFonts w:ascii="Georgia" w:hAnsi="Georgia"/>
+          <w:rFonts w:ascii="Palatino Linotype" w:hAnsi="Palatino Linotype"/>
+          <w:sz w:val="16"/>
+          <w:szCs w:val="16"/>
+        </w:rPr>
+      </w:pPr>
+      <w:r>
+        <w:rPr>
+          <w:rFonts w:ascii="Palatino Linotype" w:hAnsi="Palatino Linotype"/>
           <w:b/>
           <w:bCs/>
-          <w:sz w:val="18"/>
-          <w:szCs w:val="18"/>
+          <w:sz w:val="16"/>
+          <w:szCs w:val="16"/>
         </w:rPr>
         <w:t xml:space="preserve">Manufacturing: </w:t>
       </w:r>
       <w:r>
         <w:rPr>
-          <w:rFonts w:ascii="Georgia" w:hAnsi="Georgia"/>
-          <w:sz w:val="18"/>
-          <w:szCs w:val="18"/>
+          <w:rFonts w:ascii="Palatino Linotype" w:hAnsi="Palatino Linotype"/>
+          <w:sz w:val="16"/>
+          <w:szCs w:val="16"/>
         </w:rPr>
         <w:t>Manual Lathe, Composite Layup, Waterjet, Metal and CO2 Laser Cutter</w:t>
       </w:r>
@@ -561,26 +592,26 @@
         </w:tabs>
         <w:spacing w:after="0" w:line="276" w:lineRule="auto"/>
         <w:rPr>
-          <w:rFonts w:ascii="Georgia" w:hAnsi="Georgia"/>
-          <w:sz w:val="18"/>
-          <w:szCs w:val="18"/>
-        </w:rPr>
-      </w:pPr>
-      <w:r>
-        <w:rPr>
-          <w:rFonts w:ascii="Georgia" w:hAnsi="Georgia"/>
+          <w:rFonts w:ascii="Palatino Linotype" w:hAnsi="Palatino Linotype"/>
+          <w:sz w:val="16"/>
+          <w:szCs w:val="16"/>
+        </w:rPr>
+      </w:pPr>
+      <w:r>
+        <w:rPr>
+          <w:rFonts w:ascii="Palatino Linotype" w:hAnsi="Palatino Linotype"/>
           <w:b/>
           <w:bCs/>
-          <w:sz w:val="18"/>
-          <w:szCs w:val="18"/>
+          <w:sz w:val="16"/>
+          <w:szCs w:val="16"/>
         </w:rPr>
         <w:t>Languages and Programs:</w:t>
       </w:r>
       <w:r>
         <w:rPr>
-          <w:rFonts w:ascii="Georgia" w:hAnsi="Georgia"/>
-          <w:sz w:val="18"/>
-          <w:szCs w:val="18"/>
+          <w:rFonts w:ascii="Palatino Linotype" w:hAnsi="Palatino Linotype"/>
+          <w:sz w:val="16"/>
+          <w:szCs w:val="16"/>
         </w:rPr>
         <w:t xml:space="preserve"> C, C++, Java, Ubuntu, Adobe CC (Lightroom Classic, Photoshop, Illustrator), MS Office Master Cert</w:t>
       </w:r>
@@ -678,32 +709,22 @@
               <w:keepLines/>
               <w:outlineLvl w:val="1"/>
               <w:rPr>
-                <w:rFonts w:ascii="Georgia" w:eastAsiaTheme="majorEastAsia" w:hAnsi="Georgia" w:cstheme="minorHAnsi"/>
+                <w:rFonts w:ascii="Palatino Linotype" w:eastAsiaTheme="majorEastAsia" w:hAnsi="Palatino Linotype" w:cstheme="minorHAnsi"/>
                 <w:i/>
                 <w:iCs/>
-                <w:sz w:val="18"/>
-                <w:szCs w:val="18"/>
+                <w:sz w:val="16"/>
+                <w:szCs w:val="16"/>
               </w:rPr>
             </w:pPr>
             <w:r>
               <w:rPr>
-                <w:rFonts w:ascii="Georgia" w:eastAsiaTheme="majorEastAsia" w:hAnsi="Georgia" w:cstheme="minorHAnsi"/>
+                <w:rFonts w:ascii="Palatino Linotype" w:eastAsiaTheme="majorEastAsia" w:hAnsi="Palatino Linotype" w:cstheme="minorHAnsi"/>
                 <w:b/>
                 <w:bCs/>
                 <w:sz w:val="18"/>
                 <w:szCs w:val="18"/>
               </w:rPr>
-              <w:t xml:space="preserve">Michigan Aerospace Communications, </w:t>
-            </w:r>
-            <w:r>
-              <w:rPr>
-                <w:rFonts w:ascii="Georgia" w:eastAsiaTheme="majorEastAsia" w:hAnsi="Georgia" w:cstheme="minorHAnsi"/>
-                <w:i/>
-                <w:iCs/>
-                <w:sz w:val="18"/>
-                <w:szCs w:val="18"/>
-              </w:rPr>
-              <w:t>Summer Assistant</w:t>
+              <w:t>AeroVironment</w:t>
             </w:r>
           </w:p>
         </w:tc>
@@ -724,22 +745,22 @@
               <w:jc w:val="right"/>
               <w:outlineLvl w:val="1"/>
               <w:rPr>
-                <w:rFonts w:ascii="Georgia" w:eastAsiaTheme="majorEastAsia" w:hAnsi="Georgia" w:cstheme="minorHAnsi"/>
+                <w:rFonts w:ascii="Palatino Linotype" w:eastAsiaTheme="majorEastAsia" w:hAnsi="Palatino Linotype" w:cstheme="minorHAnsi"/>
                 <w:b/>
                 <w:bCs/>
-                <w:sz w:val="18"/>
-                <w:szCs w:val="18"/>
+                <w:sz w:val="16"/>
+                <w:szCs w:val="16"/>
               </w:rPr>
             </w:pPr>
             <w:r>
               <w:rPr>
-                <w:rFonts w:ascii="Georgia" w:eastAsiaTheme="majorEastAsia" w:hAnsi="Georgia" w:cstheme="minorHAnsi"/>
+                <w:rFonts w:ascii="Palatino Linotype" w:eastAsiaTheme="majorEastAsia" w:hAnsi="Palatino Linotype" w:cstheme="minorHAnsi"/>
                 <w:b/>
                 <w:bCs/>
-                <w:sz w:val="18"/>
-                <w:szCs w:val="18"/>
+                <w:sz w:val="16"/>
+                <w:szCs w:val="16"/>
               </w:rPr>
-              <w:t>Summer 22</w:t>
+              <w:t xml:space="preserve">Summer 23  </w:t>
             </w:r>
           </w:p>
         </w:tc>
@@ -761,18 +782,22 @@
               <w:keepLines/>
               <w:outlineLvl w:val="1"/>
               <w:rPr>
-                <w:rFonts w:ascii="Georgia" w:eastAsiaTheme="majorEastAsia" w:hAnsi="Georgia" w:cstheme="minorHAnsi"/>
+                <w:rFonts w:ascii="Palatino Linotype" w:eastAsiaTheme="majorEastAsia" w:hAnsi="Palatino Linotype" w:cstheme="minorHAnsi"/>
+                <w:i/>
+                <w:iCs/>
                 <w:sz w:val="16"/>
                 <w:szCs w:val="16"/>
               </w:rPr>
             </w:pPr>
             <w:r>
               <w:rPr>
-                <w:rFonts w:ascii="Georgia" w:eastAsiaTheme="majorEastAsia" w:hAnsi="Georgia" w:cstheme="minorHAnsi"/>
+                <w:rFonts w:ascii="Palatino Linotype" w:eastAsiaTheme="majorEastAsia" w:hAnsi="Palatino Linotype" w:cstheme="minorHAnsi"/>
+                <w:i/>
+                <w:iCs/>
                 <w:sz w:val="16"/>
                 <w:szCs w:val="16"/>
               </w:rPr>
-              <w:t>University of Michigan Department of Aerospace Engineering</w:t>
+              <w:t>Aeromechanical Engineering Intern</w:t>
             </w:r>
           </w:p>
         </w:tc>
@@ -793,18 +818,18 @@
               <w:jc w:val="right"/>
               <w:outlineLvl w:val="1"/>
               <w:rPr>
-                <w:rFonts w:ascii="Georgia" w:eastAsiaTheme="majorEastAsia" w:hAnsi="Georgia" w:cstheme="minorHAnsi"/>
-                <w:sz w:val="16"/>
-                <w:szCs w:val="16"/>
+                <w:rFonts w:ascii="Palatino Linotype" w:eastAsiaTheme="majorEastAsia" w:hAnsi="Palatino Linotype" w:cstheme="minorHAnsi"/>
+                <w:sz w:val="14"/>
+                <w:szCs w:val="14"/>
               </w:rPr>
             </w:pPr>
             <w:r>
               <w:rPr>
-                <w:rFonts w:ascii="Georgia" w:eastAsiaTheme="majorEastAsia" w:hAnsi="Georgia" w:cstheme="minorHAnsi"/>
-                <w:sz w:val="16"/>
-                <w:szCs w:val="16"/>
+                <w:rFonts w:ascii="Palatino Linotype" w:eastAsiaTheme="majorEastAsia" w:hAnsi="Palatino Linotype" w:cstheme="minorHAnsi"/>
+                <w:sz w:val="14"/>
+                <w:szCs w:val="14"/>
               </w:rPr>
-              <w:t>Ann Arbor, MI</w:t>
+              <w:t>Petaluma, CA</w:t>
             </w:r>
           </w:p>
         </w:tc>
@@ -819,34 +844,18 @@
         </w:numPr>
         <w:spacing w:after="0" w:line="276" w:lineRule="auto"/>
         <w:rPr>
-          <w:rFonts w:ascii="Georgia" w:hAnsi="Georgia"/>
-          <w:sz w:val="16"/>
-          <w:szCs w:val="16"/>
-        </w:rPr>
-      </w:pPr>
-      <w:r>
-        <w:rPr>
-          <w:rFonts w:ascii="Georgia" w:hAnsi="Georgia"/>
-          <w:sz w:val="16"/>
-          <w:szCs w:val="16"/>
-        </w:rPr>
-        <w:t xml:space="preserve">Raised community awareness and built community relations through a new ethos accompanied </w:t>
-      </w:r>
-      <w:r>
-        <w:rPr>
-          <w:rFonts w:ascii="Georgia" w:hAnsi="Georgia"/>
-          <w:sz w:val="16"/>
-          <w:szCs w:val="16"/>
-        </w:rPr>
-        <w:t>by</w:t>
-      </w:r>
-      <w:r>
-        <w:rPr>
-          <w:rFonts w:ascii="Georgia" w:hAnsi="Georgia"/>
-          <w:sz w:val="16"/>
-          <w:szCs w:val="16"/>
-        </w:rPr>
-        <w:t xml:space="preserve"> refreshed graphics, giveaway merchandise, and social media outreach to best present Michigan Aerospace and share our values with current and future followers.</w:t>
+          <w:rFonts w:ascii="Palatino Linotype" w:hAnsi="Palatino Linotype"/>
+          <w:sz w:val="14"/>
+          <w:szCs w:val="14"/>
+        </w:rPr>
+      </w:pPr>
+      <w:r>
+        <w:rPr>
+          <w:rFonts w:ascii="Palatino Linotype" w:hAnsi="Palatino Linotype"/>
+          <w:sz w:val="14"/>
+          <w:szCs w:val="14"/>
+        </w:rPr>
+        <w:t>Conducted a trade study between wet layup and prepreg carbon fiber operations, considering material properties, tooling, core, and cost.</w:t>
       </w:r>
     </w:p>
     <w:p>
@@ -858,26 +867,118 @@
         </w:numPr>
         <w:spacing w:after="0" w:line="276" w:lineRule="auto"/>
         <w:rPr>
-          <w:rFonts w:ascii="Georgia" w:hAnsi="Georgia"/>
-          <w:sz w:val="16"/>
-          <w:szCs w:val="16"/>
-        </w:rPr>
-      </w:pPr>
-      <w:r>
-        <w:rPr>
-          <w:rFonts w:ascii="Georgia" w:hAnsi="Georgia"/>
-          <w:sz w:val="16"/>
-          <w:szCs w:val="16"/>
-        </w:rPr>
-        <w:t>Managed time while working on MASA Nosecone and Recovery, TPC Vibration Testing, and flight part production.</w:t>
-      </w:r>
-      <w:r>
-        <w:rPr>
-          <w:rFonts w:ascii="Georgia" w:hAnsi="Georgia"/>
-          <w:sz w:val="16"/>
-          <w:szCs w:val="16"/>
-        </w:rPr>
-        <w:t xml:space="preserve"> </w:t>
+          <w:rFonts w:ascii="Palatino Linotype" w:hAnsi="Palatino Linotype"/>
+          <w:sz w:val="14"/>
+          <w:szCs w:val="14"/>
+        </w:rPr>
+      </w:pPr>
+      <w:r>
+        <w:rPr>
+          <w:rFonts w:ascii="Palatino Linotype" w:hAnsi="Palatino Linotype"/>
+          <w:sz w:val="14"/>
+          <w:szCs w:val="14"/>
+        </w:rPr>
+        <w:t xml:space="preserve">Interfaced with suppliers, production, and engineering </w:t>
+      </w:r>
+      <w:proofErr w:type="gramStart"/>
+      <w:r>
+        <w:rPr>
+          <w:rFonts w:ascii="Palatino Linotype" w:hAnsi="Palatino Linotype"/>
+          <w:sz w:val="14"/>
+          <w:szCs w:val="14"/>
+        </w:rPr>
+        <w:t>in order to</w:t>
+      </w:r>
+      <w:proofErr w:type="gramEnd"/>
+      <w:r>
+        <w:rPr>
+          <w:rFonts w:ascii="Palatino Linotype" w:hAnsi="Palatino Linotype"/>
+          <w:sz w:val="14"/>
+          <w:szCs w:val="14"/>
+        </w:rPr>
+        <w:t xml:space="preserve"> determine needs and capabilities for prepreg composite manufacturing.</w:t>
+      </w:r>
+    </w:p>
+    <w:p>
+      <w:pPr>
+        <w:pStyle w:val="ListParagraph"/>
+        <w:numPr>
+          <w:ilvl w:val="0"/>
+          <w:numId w:val="30"/>
+        </w:numPr>
+        <w:spacing w:after="0" w:line="276" w:lineRule="auto"/>
+        <w:rPr>
+          <w:rFonts w:ascii="Palatino Linotype" w:hAnsi="Palatino Linotype"/>
+          <w:sz w:val="14"/>
+          <w:szCs w:val="14"/>
+        </w:rPr>
+      </w:pPr>
+      <w:r>
+        <w:rPr>
+          <w:rFonts w:ascii="Palatino Linotype" w:hAnsi="Palatino Linotype"/>
+          <w:sz w:val="14"/>
+          <w:szCs w:val="14"/>
+        </w:rPr>
+        <w:t xml:space="preserve">Developed a user-friendly weight and balance calculator, allowing seamless flight operations in adverse conditions, incorporating all </w:t>
+      </w:r>
+      <w:proofErr w:type="gramStart"/>
+      <w:r>
+        <w:rPr>
+          <w:rFonts w:ascii="Palatino Linotype" w:hAnsi="Palatino Linotype"/>
+          <w:sz w:val="14"/>
+          <w:szCs w:val="14"/>
+        </w:rPr>
+        <w:t>aircraft</w:t>
+      </w:r>
+      <w:proofErr w:type="gramEnd"/>
+      <w:r>
+        <w:rPr>
+          <w:rFonts w:ascii="Palatino Linotype" w:hAnsi="Palatino Linotype"/>
+          <w:sz w:val="14"/>
+          <w:szCs w:val="14"/>
+        </w:rPr>
+        <w:t xml:space="preserve"> configurations and payloads. Further accounted for </w:t>
+      </w:r>
+      <w:proofErr w:type="gramStart"/>
+      <w:r>
+        <w:rPr>
+          <w:rFonts w:ascii="Palatino Linotype" w:hAnsi="Palatino Linotype"/>
+          <w:sz w:val="14"/>
+          <w:szCs w:val="14"/>
+        </w:rPr>
+        <w:t>aircraft</w:t>
+      </w:r>
+      <w:proofErr w:type="gramEnd"/>
+      <w:r>
+        <w:rPr>
+          <w:rFonts w:ascii="Palatino Linotype" w:hAnsi="Palatino Linotype"/>
+          <w:sz w:val="14"/>
+          <w:szCs w:val="14"/>
+        </w:rPr>
+        <w:t xml:space="preserve"> performance limitations, future capabilities, and customer requirements.</w:t>
+      </w:r>
+    </w:p>
+    <w:p>
+      <w:pPr>
+        <w:pStyle w:val="ListParagraph"/>
+        <w:numPr>
+          <w:ilvl w:val="0"/>
+          <w:numId w:val="30"/>
+        </w:numPr>
+        <w:spacing w:after="0" w:line="276" w:lineRule="auto"/>
+        <w:rPr>
+          <w:rFonts w:ascii="Palatino Linotype" w:hAnsi="Palatino Linotype"/>
+          <w:sz w:val="14"/>
+          <w:szCs w:val="14"/>
+        </w:rPr>
+      </w:pPr>
+      <w:r>
+        <w:rPr>
+          <w:rFonts w:ascii="Palatino Linotype" w:hAnsi="Palatino Linotype"/>
+          <w:sz w:val="14"/>
+          <w:szCs w:val="14"/>
+        </w:rPr>
+        <w:t>Analyzed post-life material to evaluate current production methods and lifecycle fatigue.</w:t>
       </w:r>
     </w:p>
     <w:p>
@@ -948,28 +1049,36 @@
         <w:spacing w:after="0" w:line="240" w:lineRule="auto"/>
         <w:outlineLvl w:val="1"/>
         <w:rPr>
-          <w:rFonts w:ascii="Georgia" w:eastAsiaTheme="majorEastAsia" w:hAnsi="Georgia" w:cstheme="minorHAnsi"/>
+          <w:rFonts w:ascii="Palatino Linotype" w:eastAsiaTheme="majorEastAsia" w:hAnsi="Palatino Linotype" w:cstheme="minorHAnsi"/>
           <w:b/>
           <w:bCs/>
-          <w:sz w:val="20"/>
-          <w:szCs w:val="20"/>
-        </w:rPr>
-      </w:pPr>
-      <w:r>
-        <w:rPr>
-          <w:rFonts w:ascii="Georgia" w:eastAsiaTheme="majorEastAsia" w:hAnsi="Georgia" w:cstheme="minorHAnsi"/>
+          <w:sz w:val="18"/>
+          <w:szCs w:val="18"/>
+        </w:rPr>
+      </w:pPr>
+      <w:r>
+        <w:rPr>
+          <w:rFonts w:ascii="Palatino Linotype" w:eastAsiaTheme="majorEastAsia" w:hAnsi="Palatino Linotype" w:cstheme="minorHAnsi"/>
           <w:b/>
           <w:bCs/>
-          <w:sz w:val="20"/>
-          <w:szCs w:val="20"/>
-        </w:rPr>
-        <w:t>Model-Based Systems Engineering Lab</w:t>
+          <w:sz w:val="18"/>
+          <w:szCs w:val="18"/>
+        </w:rPr>
+        <w:t>CubeSat Flight Lab</w:t>
       </w:r>
     </w:p>
     <w:tbl>
       <w:tblPr>
         <w:tblStyle w:val="TableGrid"/>
-        <w:tblW w:w="0" w:type="auto"/>
+        <w:tblW w:w="10800" w:type="dxa"/>
+        <w:tblBorders>
+          <w:top w:val="none" w:sz="0" w:space="0" w:color="auto"/>
+          <w:left w:val="none" w:sz="0" w:space="0" w:color="auto"/>
+          <w:bottom w:val="none" w:sz="0" w:space="0" w:color="auto"/>
+          <w:right w:val="none" w:sz="0" w:space="0" w:color="auto"/>
+          <w:insideH w:val="none" w:sz="0" w:space="0" w:color="auto"/>
+          <w:insideV w:val="none" w:sz="0" w:space="0" w:color="auto"/>
+        </w:tblBorders>
         <w:tblCellMar>
           <w:left w:w="0" w:type="dxa"/>
           <w:right w:w="0" w:type="dxa"/>
@@ -977,19 +1086,16 @@
         <w:tblLook w:val="04A0" w:firstRow="1" w:lastRow="0" w:firstColumn="1" w:lastColumn="0" w:noHBand="0" w:noVBand="1"/>
       </w:tblPr>
       <w:tblGrid>
-        <w:gridCol w:w="5395"/>
-        <w:gridCol w:w="5395"/>
+        <w:gridCol w:w="5755"/>
+        <w:gridCol w:w="5045"/>
       </w:tblGrid>
       <w:tr>
+        <w:trPr>
+          <w:trHeight w:val="216"/>
+        </w:trPr>
         <w:tc>
           <w:tcPr>
-            <w:tcW w:w="5395" w:type="dxa"/>
-            <w:tcBorders>
-              <w:top w:val="nil"/>
-              <w:left w:val="nil"/>
-              <w:bottom w:val="nil"/>
-              <w:right w:val="nil"/>
-            </w:tcBorders>
+            <w:tcW w:w="5755" w:type="dxa"/>
           </w:tcPr>
           <w:p>
             <w:pPr>
@@ -997,34 +1103,28 @@
               <w:keepLines/>
               <w:outlineLvl w:val="1"/>
               <w:rPr>
-                <w:rFonts w:ascii="Georgia" w:eastAsiaTheme="majorEastAsia" w:hAnsi="Georgia" w:cstheme="minorHAnsi"/>
+                <w:rFonts w:ascii="Palatino Linotype" w:eastAsiaTheme="majorEastAsia" w:hAnsi="Palatino Linotype" w:cstheme="minorHAnsi"/>
                 <w:i/>
                 <w:iCs/>
-                <w:sz w:val="18"/>
-                <w:szCs w:val="18"/>
+                <w:sz w:val="16"/>
+                <w:szCs w:val="16"/>
               </w:rPr>
             </w:pPr>
             <w:r>
               <w:rPr>
-                <w:rFonts w:ascii="Georgia" w:eastAsiaTheme="majorEastAsia" w:hAnsi="Georgia" w:cstheme="minorHAnsi"/>
+                <w:rFonts w:ascii="Palatino Linotype" w:eastAsiaTheme="majorEastAsia" w:hAnsi="Palatino Linotype" w:cstheme="minorHAnsi"/>
                 <w:i/>
                 <w:iCs/>
-                <w:sz w:val="18"/>
-                <w:szCs w:val="18"/>
+                <w:sz w:val="16"/>
+                <w:szCs w:val="16"/>
               </w:rPr>
-              <w:t xml:space="preserve">Space-Based Laser Interferometer Project, Systems Engineer </w:t>
+              <w:t>Payload Integration Engineer</w:t>
             </w:r>
           </w:p>
         </w:tc>
         <w:tc>
           <w:tcPr>
-            <w:tcW w:w="5395" w:type="dxa"/>
-            <w:tcBorders>
-              <w:top w:val="nil"/>
-              <w:left w:val="nil"/>
-              <w:bottom w:val="nil"/>
-              <w:right w:val="nil"/>
-            </w:tcBorders>
+            <w:tcW w:w="5045" w:type="dxa"/>
           </w:tcPr>
           <w:p>
             <w:pPr>
@@ -1033,22 +1133,206 @@
               <w:jc w:val="right"/>
               <w:outlineLvl w:val="1"/>
               <w:rPr>
-                <w:rFonts w:ascii="Georgia" w:eastAsiaTheme="majorEastAsia" w:hAnsi="Georgia" w:cstheme="minorHAnsi"/>
+                <w:rFonts w:ascii="Palatino Linotype" w:eastAsiaTheme="majorEastAsia" w:hAnsi="Palatino Linotype" w:cstheme="minorHAnsi"/>
                 <w:b/>
                 <w:bCs/>
-                <w:sz w:val="18"/>
-                <w:szCs w:val="18"/>
+                <w:sz w:val="16"/>
+                <w:szCs w:val="16"/>
               </w:rPr>
             </w:pPr>
             <w:r>
               <w:rPr>
-                <w:rFonts w:ascii="Georgia" w:eastAsiaTheme="majorEastAsia" w:hAnsi="Georgia" w:cstheme="minorHAnsi"/>
+                <w:rFonts w:ascii="Palatino Linotype" w:eastAsiaTheme="majorEastAsia" w:hAnsi="Palatino Linotype" w:cstheme="minorHAnsi"/>
                 <w:b/>
                 <w:bCs/>
-                <w:sz w:val="18"/>
-                <w:szCs w:val="18"/>
+                <w:sz w:val="16"/>
+                <w:szCs w:val="16"/>
               </w:rPr>
-              <w:t>Fall 22 - Present</w:t>
+              <w:t xml:space="preserve">Fall </w:t>
+            </w:r>
+            <w:proofErr w:type="gramStart"/>
+            <w:r>
+              <w:rPr>
+                <w:rFonts w:ascii="Palatino Linotype" w:eastAsiaTheme="majorEastAsia" w:hAnsi="Palatino Linotype" w:cstheme="minorHAnsi"/>
+                <w:b/>
+                <w:bCs/>
+                <w:sz w:val="16"/>
+                <w:szCs w:val="16"/>
+              </w:rPr>
+              <w:t>23</w:t>
+            </w:r>
+            <w:proofErr w:type="gramEnd"/>
+          </w:p>
+        </w:tc>
+      </w:tr>
+    </w:tbl>
+    <w:p>
+      <w:pPr>
+        <w:pStyle w:val="ListParagraph"/>
+        <w:numPr>
+          <w:ilvl w:val="0"/>
+          <w:numId w:val="30"/>
+        </w:numPr>
+        <w:spacing w:after="80" w:line="276" w:lineRule="auto"/>
+        <w:rPr>
+          <w:rFonts w:ascii="Palatino Linotype" w:hAnsi="Palatino Linotype"/>
+          <w:sz w:val="14"/>
+          <w:szCs w:val="14"/>
+        </w:rPr>
+      </w:pPr>
+      <w:r>
+        <w:rPr>
+          <w:rFonts w:ascii="Palatino Linotype" w:hAnsi="Palatino Linotype"/>
+          <w:sz w:val="14"/>
+          <w:szCs w:val="14"/>
+        </w:rPr>
+        <w:t xml:space="preserve">Responsible for sensor integration and flight survivability for a CubeSat simulator </w:t>
+      </w:r>
+      <w:proofErr w:type="gramStart"/>
+      <w:r>
+        <w:rPr>
+          <w:rFonts w:ascii="Palatino Linotype" w:hAnsi="Palatino Linotype"/>
+          <w:sz w:val="14"/>
+          <w:szCs w:val="14"/>
+        </w:rPr>
+        <w:t>being flown</w:t>
+      </w:r>
+      <w:proofErr w:type="gramEnd"/>
+      <w:r>
+        <w:rPr>
+          <w:rFonts w:ascii="Palatino Linotype" w:hAnsi="Palatino Linotype"/>
+          <w:sz w:val="14"/>
+          <w:szCs w:val="14"/>
+        </w:rPr>
+        <w:t xml:space="preserve"> on a high-altitude balloon in November 2023.</w:t>
+      </w:r>
+    </w:p>
+    <w:p>
+      <w:pPr>
+        <w:keepNext/>
+        <w:keepLines/>
+        <w:spacing w:after="0" w:line="240" w:lineRule="auto"/>
+        <w:outlineLvl w:val="1"/>
+        <w:rPr>
+          <w:rFonts w:ascii="Palatino Linotype" w:eastAsiaTheme="majorEastAsia" w:hAnsi="Palatino Linotype" w:cstheme="minorHAnsi"/>
+          <w:b/>
+          <w:bCs/>
+          <w:sz w:val="18"/>
+          <w:szCs w:val="18"/>
+        </w:rPr>
+      </w:pPr>
+      <w:r>
+        <w:rPr>
+          <w:rFonts w:ascii="Palatino Linotype" w:eastAsiaTheme="majorEastAsia" w:hAnsi="Palatino Linotype" w:cstheme="minorHAnsi"/>
+          <w:b/>
+          <w:bCs/>
+          <w:sz w:val="18"/>
+          <w:szCs w:val="18"/>
+        </w:rPr>
+        <w:t>Model-Based Systems Engineering Lab</w:t>
+      </w:r>
+    </w:p>
+    <w:tbl>
+      <w:tblPr>
+        <w:tblStyle w:val="TableGrid"/>
+        <w:tblW w:w="10800" w:type="dxa"/>
+        <w:tblBorders>
+          <w:top w:val="none" w:sz="0" w:space="0" w:color="auto"/>
+          <w:left w:val="none" w:sz="0" w:space="0" w:color="auto"/>
+          <w:bottom w:val="none" w:sz="0" w:space="0" w:color="auto"/>
+          <w:right w:val="none" w:sz="0" w:space="0" w:color="auto"/>
+          <w:insideH w:val="none" w:sz="0" w:space="0" w:color="auto"/>
+          <w:insideV w:val="none" w:sz="0" w:space="0" w:color="auto"/>
+        </w:tblBorders>
+        <w:tblCellMar>
+          <w:left w:w="0" w:type="dxa"/>
+          <w:right w:w="0" w:type="dxa"/>
+        </w:tblCellMar>
+        <w:tblLook w:val="04A0" w:firstRow="1" w:lastRow="0" w:firstColumn="1" w:lastColumn="0" w:noHBand="0" w:noVBand="1"/>
+      </w:tblPr>
+      <w:tblGrid>
+        <w:gridCol w:w="5755"/>
+        <w:gridCol w:w="5045"/>
+      </w:tblGrid>
+      <w:tr>
+        <w:tc>
+          <w:tcPr>
+            <w:tcW w:w="5755" w:type="dxa"/>
+          </w:tcPr>
+          <w:p>
+            <w:pPr>
+              <w:keepNext/>
+              <w:keepLines/>
+              <w:outlineLvl w:val="1"/>
+              <w:rPr>
+                <w:rFonts w:ascii="Palatino Linotype" w:eastAsiaTheme="majorEastAsia" w:hAnsi="Palatino Linotype" w:cstheme="minorHAnsi"/>
+                <w:i/>
+                <w:iCs/>
+                <w:sz w:val="16"/>
+                <w:szCs w:val="16"/>
+              </w:rPr>
+            </w:pPr>
+            <w:r>
+              <w:rPr>
+                <w:rFonts w:ascii="Palatino Linotype" w:eastAsiaTheme="majorEastAsia" w:hAnsi="Palatino Linotype" w:cstheme="minorHAnsi"/>
+                <w:i/>
+                <w:iCs/>
+                <w:sz w:val="16"/>
+                <w:szCs w:val="16"/>
+              </w:rPr>
+              <w:t xml:space="preserve">Formation Flying Space Interferometer, </w:t>
+            </w:r>
+            <w:proofErr w:type="gramStart"/>
+            <w:r>
+              <w:rPr>
+                <w:rFonts w:ascii="Palatino Linotype" w:hAnsi="Palatino Linotype" w:cstheme="minorHAnsi"/>
+                <w:i/>
+                <w:iCs/>
+                <w:sz w:val="16"/>
+                <w:szCs w:val="16"/>
+              </w:rPr>
+              <w:t>Firmware</w:t>
+            </w:r>
+            <w:proofErr w:type="gramEnd"/>
+            <w:r>
+              <w:rPr>
+                <w:rFonts w:ascii="Palatino Linotype" w:hAnsi="Palatino Linotype" w:cstheme="minorHAnsi"/>
+                <w:i/>
+                <w:iCs/>
+                <w:sz w:val="16"/>
+                <w:szCs w:val="16"/>
+              </w:rPr>
+              <w:t xml:space="preserve"> and Integration Lead</w:t>
+            </w:r>
+          </w:p>
+        </w:tc>
+        <w:tc>
+          <w:tcPr>
+            <w:tcW w:w="5045" w:type="dxa"/>
+          </w:tcPr>
+          <w:p>
+            <w:pPr>
+              <w:keepNext/>
+              <w:keepLines/>
+              <w:jc w:val="right"/>
+              <w:outlineLvl w:val="1"/>
+              <w:rPr>
+                <w:rFonts w:ascii="Palatino Linotype" w:eastAsiaTheme="majorEastAsia" w:hAnsi="Palatino Linotype" w:cstheme="minorHAnsi"/>
+                <w:b/>
+                <w:bCs/>
+                <w:sz w:val="16"/>
+                <w:szCs w:val="16"/>
+              </w:rPr>
+            </w:pPr>
+            <w:r>
+              <w:rPr>
+                <w:rFonts w:ascii="Palatino Linotype" w:eastAsiaTheme="majorEastAsia" w:hAnsi="Palatino Linotype" w:cstheme="minorHAnsi"/>
+                <w:b/>
+                <w:bCs/>
+                <w:sz w:val="16"/>
+                <w:szCs w:val="16"/>
+              </w:rPr>
+              <w:t>Fall 22 – Spring 23</w:t>
             </w:r>
           </w:p>
         </w:tc>
@@ -1063,18 +1347,18 @@
         </w:numPr>
         <w:spacing w:after="0" w:line="276" w:lineRule="auto"/>
         <w:rPr>
-          <w:rFonts w:ascii="Georgia" w:hAnsi="Georgia"/>
-          <w:sz w:val="16"/>
-          <w:szCs w:val="16"/>
-        </w:rPr>
-      </w:pPr>
-      <w:r>
-        <w:rPr>
-          <w:rFonts w:ascii="Georgia" w:hAnsi="Georgia"/>
-          <w:sz w:val="16"/>
-          <w:szCs w:val="16"/>
-        </w:rPr>
-        <w:t>Utilized Siemens NX to design stabilization systems for a laser interferometer technology demonstration using drones.</w:t>
+          <w:rFonts w:ascii="Palatino Linotype" w:hAnsi="Palatino Linotype"/>
+          <w:sz w:val="14"/>
+          <w:szCs w:val="14"/>
+        </w:rPr>
+      </w:pPr>
+      <w:r>
+        <w:rPr>
+          <w:rFonts w:ascii="Palatino Linotype" w:hAnsi="Palatino Linotype"/>
+          <w:sz w:val="14"/>
+          <w:szCs w:val="14"/>
+        </w:rPr>
+        <w:t>Demonstrated formation flight, stabilization, and optical systems using drones for future telescope formation in space.</w:t>
       </w:r>
     </w:p>
     <w:p>
@@ -1086,18 +1370,36 @@
         </w:numPr>
         <w:spacing w:after="0" w:line="276" w:lineRule="auto"/>
         <w:rPr>
-          <w:rFonts w:ascii="Georgia" w:hAnsi="Georgia"/>
-          <w:sz w:val="16"/>
-          <w:szCs w:val="16"/>
-        </w:rPr>
-      </w:pPr>
-      <w:r>
-        <w:rPr>
-          <w:rFonts w:ascii="Georgia" w:hAnsi="Georgia"/>
-          <w:sz w:val="16"/>
-          <w:szCs w:val="16"/>
-        </w:rPr>
-        <w:t xml:space="preserve">Implementing industry systems engineering tools in Siemens SMW to manage requirements, timelines, and project components. </w:t>
+          <w:rFonts w:ascii="Palatino Linotype" w:hAnsi="Palatino Linotype"/>
+          <w:sz w:val="14"/>
+          <w:szCs w:val="14"/>
+        </w:rPr>
+      </w:pPr>
+      <w:r>
+        <w:rPr>
+          <w:rFonts w:ascii="Palatino Linotype" w:hAnsi="Palatino Linotype"/>
+          <w:sz w:val="14"/>
+          <w:szCs w:val="14"/>
+        </w:rPr>
+        <w:t xml:space="preserve">Conducted multiple flight tests and evaluated flight telemetry to </w:t>
+      </w:r>
+      <w:proofErr w:type="gramStart"/>
+      <w:r>
+        <w:rPr>
+          <w:rFonts w:ascii="Palatino Linotype" w:hAnsi="Palatino Linotype"/>
+          <w:sz w:val="14"/>
+          <w:szCs w:val="14"/>
+        </w:rPr>
+        <w:t>determine</w:t>
+      </w:r>
+      <w:proofErr w:type="gramEnd"/>
+      <w:r>
+        <w:rPr>
+          <w:rFonts w:ascii="Palatino Linotype" w:hAnsi="Palatino Linotype"/>
+          <w:sz w:val="14"/>
+          <w:szCs w:val="14"/>
+        </w:rPr>
+        <w:t xml:space="preserve"> the stability of drone platforms. </w:t>
       </w:r>
     </w:p>
     <w:p>
@@ -1105,9 +1407,9 @@
         <w:pStyle w:val="ListParagraph"/>
         <w:spacing w:after="0" w:line="276" w:lineRule="auto"/>
         <w:rPr>
-          <w:rFonts w:ascii="Georgia" w:hAnsi="Georgia"/>
-          <w:sz w:val="8"/>
-          <w:szCs w:val="8"/>
+          <w:rFonts w:ascii="Palatino Linotype" w:hAnsi="Palatino Linotype"/>
+          <w:sz w:val="4"/>
+          <w:szCs w:val="4"/>
         </w:rPr>
       </w:pPr>
     </w:p>
@@ -1118,20 +1420,20 @@
         <w:spacing w:after="0" w:line="240" w:lineRule="auto"/>
         <w:outlineLvl w:val="1"/>
         <w:rPr>
-          <w:rFonts w:ascii="Georgia" w:eastAsiaTheme="majorEastAsia" w:hAnsi="Georgia" w:cstheme="minorHAnsi"/>
+          <w:rFonts w:ascii="Palatino Linotype" w:eastAsiaTheme="majorEastAsia" w:hAnsi="Palatino Linotype" w:cstheme="minorHAnsi"/>
           <w:b/>
           <w:bCs/>
-          <w:sz w:val="20"/>
-          <w:szCs w:val="20"/>
-        </w:rPr>
-      </w:pPr>
-      <w:r>
-        <w:rPr>
-          <w:rFonts w:ascii="Georgia" w:eastAsiaTheme="majorEastAsia" w:hAnsi="Georgia" w:cstheme="minorHAnsi"/>
+          <w:sz w:val="18"/>
+          <w:szCs w:val="18"/>
+        </w:rPr>
+      </w:pPr>
+      <w:r>
+        <w:rPr>
+          <w:rFonts w:ascii="Palatino Linotype" w:eastAsiaTheme="majorEastAsia" w:hAnsi="Palatino Linotype" w:cstheme="minorHAnsi"/>
           <w:b/>
           <w:bCs/>
-          <w:sz w:val="20"/>
-          <w:szCs w:val="20"/>
+          <w:sz w:val="18"/>
+          <w:szCs w:val="18"/>
         </w:rPr>
         <w:t>Michigan Aeronautical Science Association (MASA) Rocket Team</w:t>
       </w:r>
@@ -1170,20 +1472,20 @@
               <w:ind w:left="360" w:hanging="360"/>
               <w:outlineLvl w:val="1"/>
               <w:rPr>
-                <w:rFonts w:ascii="Georgia" w:eastAsiaTheme="majorEastAsia" w:hAnsi="Georgia" w:cstheme="minorHAnsi"/>
+                <w:rFonts w:ascii="Palatino Linotype" w:eastAsiaTheme="majorEastAsia" w:hAnsi="Palatino Linotype" w:cstheme="minorHAnsi"/>
                 <w:i/>
                 <w:iCs/>
-                <w:sz w:val="18"/>
-                <w:szCs w:val="18"/>
+                <w:sz w:val="16"/>
+                <w:szCs w:val="16"/>
               </w:rPr>
             </w:pPr>
             <w:r>
               <w:rPr>
-                <w:rFonts w:ascii="Georgia" w:eastAsiaTheme="majorEastAsia" w:hAnsi="Georgia" w:cstheme="minorHAnsi"/>
+                <w:rFonts w:ascii="Palatino Linotype" w:eastAsiaTheme="majorEastAsia" w:hAnsi="Palatino Linotype" w:cstheme="minorHAnsi"/>
                 <w:i/>
                 <w:iCs/>
-                <w:sz w:val="18"/>
-                <w:szCs w:val="18"/>
+                <w:sz w:val="16"/>
+                <w:szCs w:val="16"/>
               </w:rPr>
               <w:t>Nosecone and Recovery, Systems Engineer</w:t>
             </w:r>
@@ -1200,22 +1502,22 @@
               <w:jc w:val="right"/>
               <w:outlineLvl w:val="1"/>
               <w:rPr>
-                <w:rFonts w:ascii="Georgia" w:eastAsiaTheme="majorEastAsia" w:hAnsi="Georgia" w:cstheme="minorHAnsi"/>
+                <w:rFonts w:ascii="Palatino Linotype" w:eastAsiaTheme="majorEastAsia" w:hAnsi="Palatino Linotype" w:cstheme="minorHAnsi"/>
                 <w:b/>
                 <w:bCs/>
-                <w:sz w:val="18"/>
-                <w:szCs w:val="18"/>
+                <w:sz w:val="16"/>
+                <w:szCs w:val="16"/>
               </w:rPr>
             </w:pPr>
             <w:r>
               <w:rPr>
-                <w:rFonts w:ascii="Georgia" w:eastAsiaTheme="majorEastAsia" w:hAnsi="Georgia" w:cstheme="minorHAnsi"/>
+                <w:rFonts w:ascii="Palatino Linotype" w:eastAsiaTheme="majorEastAsia" w:hAnsi="Palatino Linotype" w:cstheme="minorHAnsi"/>
                 <w:b/>
                 <w:bCs/>
-                <w:sz w:val="18"/>
-                <w:szCs w:val="18"/>
+                <w:sz w:val="16"/>
+                <w:szCs w:val="16"/>
               </w:rPr>
-              <w:t xml:space="preserve">Fall 21 - Present </w:t>
+              <w:t xml:space="preserve">Fall 21 – Summer 22 </w:t>
             </w:r>
           </w:p>
         </w:tc>
@@ -1229,18 +1531,36 @@
           <w:numId w:val="32"/>
         </w:numPr>
         <w:rPr>
-          <w:rFonts w:ascii="Georgia" w:hAnsi="Georgia"/>
-          <w:sz w:val="16"/>
-          <w:szCs w:val="16"/>
-        </w:rPr>
-      </w:pPr>
-      <w:r>
-        <w:rPr>
-          <w:rFonts w:ascii="Georgia" w:hAnsi="Georgia"/>
-          <w:sz w:val="16"/>
-          <w:szCs w:val="16"/>
-        </w:rPr>
-        <w:t>Determined design requirements and coordinated deadlines, funding, and design reviews between the nosecone, recovery, and airframe teams to facilitate nosecone attachment and separation as part of our recovery sequence.</w:t>
+          <w:rFonts w:ascii="Palatino Linotype" w:hAnsi="Palatino Linotype"/>
+          <w:sz w:val="14"/>
+          <w:szCs w:val="14"/>
+        </w:rPr>
+      </w:pPr>
+      <w:r>
+        <w:rPr>
+          <w:rFonts w:ascii="Palatino Linotype" w:hAnsi="Palatino Linotype"/>
+          <w:sz w:val="14"/>
+          <w:szCs w:val="14"/>
+        </w:rPr>
+        <w:t xml:space="preserve">Determined design requirements and coordinated deadlines, funding, and design reviews between the nosecone, recovery, and airframe teams to </w:t>
+      </w:r>
+      <w:proofErr w:type="gramStart"/>
+      <w:r>
+        <w:rPr>
+          <w:rFonts w:ascii="Palatino Linotype" w:hAnsi="Palatino Linotype"/>
+          <w:sz w:val="14"/>
+          <w:szCs w:val="14"/>
+        </w:rPr>
+        <w:t>facilitate</w:t>
+      </w:r>
+      <w:proofErr w:type="gramEnd"/>
+      <w:r>
+        <w:rPr>
+          <w:rFonts w:ascii="Palatino Linotype" w:hAnsi="Palatino Linotype"/>
+          <w:sz w:val="14"/>
+          <w:szCs w:val="14"/>
+        </w:rPr>
+        <w:t xml:space="preserve"> nosecone attachment and separation as part of our recovery sequence.</w:t>
       </w:r>
     </w:p>
     <w:p>
@@ -1251,16 +1571,16 @@
           <w:numId w:val="32"/>
         </w:numPr>
         <w:rPr>
-          <w:rFonts w:ascii="Georgia" w:hAnsi="Georgia"/>
-          <w:sz w:val="16"/>
-          <w:szCs w:val="16"/>
-        </w:rPr>
-      </w:pPr>
-      <w:r>
-        <w:rPr>
-          <w:rFonts w:ascii="Georgia" w:hAnsi="Georgia"/>
-          <w:sz w:val="16"/>
-          <w:szCs w:val="16"/>
+          <w:rFonts w:ascii="Palatino Linotype" w:hAnsi="Palatino Linotype"/>
+          <w:sz w:val="14"/>
+          <w:szCs w:val="14"/>
+        </w:rPr>
+      </w:pPr>
+      <w:r>
+        <w:rPr>
+          <w:rFonts w:ascii="Palatino Linotype" w:hAnsi="Palatino Linotype"/>
+          <w:sz w:val="14"/>
+          <w:szCs w:val="14"/>
         </w:rPr>
         <w:t>Laid up multiple couplers and airframes, delivering flight components ahead of schedule despite redesign due to equipment failures.</w:t>
       </w:r>
@@ -1273,16 +1593,16 @@
           <w:numId w:val="32"/>
         </w:numPr>
         <w:rPr>
-          <w:rFonts w:ascii="Georgia" w:hAnsi="Georgia"/>
-          <w:sz w:val="16"/>
-          <w:szCs w:val="16"/>
-        </w:rPr>
-      </w:pPr>
-      <w:r>
-        <w:rPr>
-          <w:rFonts w:ascii="Georgia" w:hAnsi="Georgia"/>
-          <w:sz w:val="16"/>
-          <w:szCs w:val="16"/>
+          <w:rFonts w:ascii="Palatino Linotype" w:hAnsi="Palatino Linotype"/>
+          <w:sz w:val="14"/>
+          <w:szCs w:val="14"/>
+        </w:rPr>
+      </w:pPr>
+      <w:r>
+        <w:rPr>
+          <w:rFonts w:ascii="Palatino Linotype" w:hAnsi="Palatino Linotype"/>
+          <w:sz w:val="14"/>
+          <w:szCs w:val="14"/>
         </w:rPr>
         <w:t>Conducted full system testing and integration with deployment, including redesign of pyrotechnic bolt.</w:t>
       </w:r>
@@ -1292,9 +1612,9 @@
         <w:pStyle w:val="ListParagraph"/>
         <w:spacing w:after="0" w:line="276" w:lineRule="auto"/>
         <w:rPr>
-          <w:rFonts w:ascii="Georgia" w:hAnsi="Georgia"/>
-          <w:sz w:val="8"/>
-          <w:szCs w:val="8"/>
+          <w:rFonts w:ascii="Palatino Linotype" w:hAnsi="Palatino Linotype"/>
+          <w:sz w:val="2"/>
+          <w:szCs w:val="2"/>
         </w:rPr>
       </w:pPr>
     </w:p>
@@ -1329,20 +1649,20 @@
               <w:keepLines/>
               <w:outlineLvl w:val="1"/>
               <w:rPr>
-                <w:rFonts w:ascii="Georgia" w:eastAsiaTheme="majorEastAsia" w:hAnsi="Georgia" w:cstheme="minorHAnsi"/>
+                <w:rFonts w:ascii="Palatino Linotype" w:eastAsiaTheme="majorEastAsia" w:hAnsi="Palatino Linotype" w:cstheme="minorHAnsi"/>
                 <w:i/>
                 <w:iCs/>
-                <w:sz w:val="18"/>
-                <w:szCs w:val="18"/>
+                <w:sz w:val="16"/>
+                <w:szCs w:val="16"/>
               </w:rPr>
             </w:pPr>
             <w:r>
               <w:rPr>
-                <w:rFonts w:ascii="Georgia" w:eastAsiaTheme="majorEastAsia" w:hAnsi="Georgia" w:cstheme="minorHAnsi"/>
+                <w:rFonts w:ascii="Palatino Linotype" w:eastAsiaTheme="majorEastAsia" w:hAnsi="Palatino Linotype" w:cstheme="minorHAnsi"/>
                 <w:i/>
                 <w:iCs/>
-                <w:sz w:val="18"/>
-                <w:szCs w:val="18"/>
+                <w:sz w:val="16"/>
+                <w:szCs w:val="16"/>
               </w:rPr>
               <w:t>Tank Pressure Control Vibration Testing, Engineer</w:t>
             </w:r>
@@ -1365,20 +1685,20 @@
               <w:jc w:val="right"/>
               <w:outlineLvl w:val="1"/>
               <w:rPr>
-                <w:rFonts w:ascii="Georgia" w:eastAsiaTheme="majorEastAsia" w:hAnsi="Georgia" w:cstheme="minorHAnsi"/>
+                <w:rFonts w:ascii="Palatino Linotype" w:eastAsiaTheme="majorEastAsia" w:hAnsi="Palatino Linotype" w:cstheme="minorHAnsi"/>
                 <w:b/>
                 <w:bCs/>
-                <w:sz w:val="18"/>
-                <w:szCs w:val="18"/>
+                <w:sz w:val="16"/>
+                <w:szCs w:val="16"/>
               </w:rPr>
             </w:pPr>
             <w:r>
               <w:rPr>
-                <w:rFonts w:ascii="Georgia" w:eastAsiaTheme="majorEastAsia" w:hAnsi="Georgia" w:cstheme="minorHAnsi"/>
+                <w:rFonts w:ascii="Palatino Linotype" w:eastAsiaTheme="majorEastAsia" w:hAnsi="Palatino Linotype" w:cstheme="minorHAnsi"/>
                 <w:b/>
                 <w:bCs/>
-                <w:sz w:val="18"/>
-                <w:szCs w:val="18"/>
+                <w:sz w:val="16"/>
+                <w:szCs w:val="16"/>
               </w:rPr>
               <w:t>Summer 22</w:t>
             </w:r>
@@ -1395,66 +1715,27 @@
         </w:numPr>
         <w:spacing w:after="0" w:line="276" w:lineRule="auto"/>
         <w:rPr>
-          <w:rFonts w:ascii="Georgia" w:hAnsi="Georgia"/>
-          <w:sz w:val="16"/>
-          <w:szCs w:val="16"/>
-        </w:rPr>
-      </w:pPr>
-      <w:r>
-        <w:rPr>
-          <w:rFonts w:ascii="Georgia" w:hAnsi="Georgia"/>
-          <w:sz w:val="16"/>
-          <w:szCs w:val="16"/>
-        </w:rPr>
-        <w:t>Designed mounting hardware for high</w:t>
-      </w:r>
-      <w:r>
-        <w:rPr>
-          <w:rFonts w:ascii="Georgia" w:hAnsi="Georgia"/>
-          <w:sz w:val="16"/>
-          <w:szCs w:val="16"/>
-        </w:rPr>
-        <w:t>-</w:t>
-      </w:r>
-      <w:r>
-        <w:rPr>
-          <w:rFonts w:ascii="Georgia" w:hAnsi="Georgia"/>
-          <w:sz w:val="16"/>
-          <w:szCs w:val="16"/>
-        </w:rPr>
-        <w:t>pressure systems resulting in a design with a resonant frequency outside of the test range.</w:t>
+          <w:rFonts w:ascii="Palatino Linotype" w:hAnsi="Palatino Linotype"/>
+          <w:sz w:val="14"/>
+          <w:szCs w:val="14"/>
+        </w:rPr>
+      </w:pPr>
+      <w:r>
+        <w:rPr>
+          <w:rFonts w:ascii="Palatino Linotype" w:hAnsi="Palatino Linotype"/>
+          <w:sz w:val="14"/>
+          <w:szCs w:val="14"/>
+        </w:rPr>
+        <w:t>Designed mounting hardware for high pressure systems resulting in a design with a resonant frequency outside of the test range.</w:t>
       </w:r>
     </w:p>
     <w:p>
       <w:pPr>
-        <w:pStyle w:val="ListParagraph"/>
-        <w:numPr>
-          <w:ilvl w:val="0"/>
-          <w:numId w:val="30"/>
-        </w:numPr>
         <w:spacing w:after="0" w:line="276" w:lineRule="auto"/>
         <w:rPr>
-          <w:rFonts w:ascii="Georgia" w:hAnsi="Georgia"/>
-          <w:sz w:val="16"/>
-          <w:szCs w:val="16"/>
-        </w:rPr>
-      </w:pPr>
-      <w:r>
-        <w:rPr>
-          <w:rFonts w:ascii="Georgia" w:hAnsi="Georgia"/>
-          <w:sz w:val="16"/>
-          <w:szCs w:val="16"/>
-        </w:rPr>
-        <w:t>Assembled the tank pressure systems for testing and recorded test data.</w:t>
-      </w:r>
-    </w:p>
-    <w:p>
-      <w:pPr>
-        <w:spacing w:after="0" w:line="276" w:lineRule="auto"/>
-        <w:rPr>
-          <w:rFonts w:ascii="Georgia" w:hAnsi="Georgia"/>
-          <w:sz w:val="8"/>
-          <w:szCs w:val="8"/>
+          <w:rFonts w:ascii="Palatino Linotype" w:hAnsi="Palatino Linotype"/>
+          <w:sz w:val="2"/>
+          <w:szCs w:val="2"/>
         </w:rPr>
       </w:pPr>
     </w:p>
@@ -1489,20 +1770,20 @@
               <w:keepLines/>
               <w:outlineLvl w:val="1"/>
               <w:rPr>
-                <w:rFonts w:ascii="Georgia" w:eastAsiaTheme="majorEastAsia" w:hAnsi="Georgia" w:cstheme="minorHAnsi"/>
+                <w:rFonts w:ascii="Palatino Linotype" w:eastAsiaTheme="majorEastAsia" w:hAnsi="Palatino Linotype" w:cstheme="minorHAnsi"/>
                 <w:i/>
                 <w:iCs/>
-                <w:sz w:val="18"/>
-                <w:szCs w:val="18"/>
+                <w:sz w:val="16"/>
+                <w:szCs w:val="16"/>
               </w:rPr>
             </w:pPr>
             <w:r>
               <w:rPr>
-                <w:rFonts w:ascii="Georgia" w:eastAsiaTheme="majorEastAsia" w:hAnsi="Georgia" w:cstheme="minorHAnsi"/>
+                <w:rFonts w:ascii="Palatino Linotype" w:eastAsiaTheme="majorEastAsia" w:hAnsi="Palatino Linotype" w:cstheme="minorHAnsi"/>
                 <w:i/>
                 <w:iCs/>
-                <w:sz w:val="18"/>
-                <w:szCs w:val="18"/>
+                <w:sz w:val="16"/>
+                <w:szCs w:val="16"/>
               </w:rPr>
               <w:t>Fin Testing, Project Manager</w:t>
             </w:r>
@@ -1525,20 +1806,20 @@
               <w:jc w:val="right"/>
               <w:outlineLvl w:val="1"/>
               <w:rPr>
-                <w:rFonts w:ascii="Georgia" w:eastAsiaTheme="majorEastAsia" w:hAnsi="Georgia" w:cstheme="minorHAnsi"/>
+                <w:rFonts w:ascii="Palatino Linotype" w:eastAsiaTheme="majorEastAsia" w:hAnsi="Palatino Linotype" w:cstheme="minorHAnsi"/>
                 <w:b/>
                 <w:bCs/>
-                <w:sz w:val="18"/>
-                <w:szCs w:val="18"/>
+                <w:sz w:val="16"/>
+                <w:szCs w:val="16"/>
               </w:rPr>
             </w:pPr>
             <w:r>
               <w:rPr>
-                <w:rFonts w:ascii="Georgia" w:eastAsiaTheme="majorEastAsia" w:hAnsi="Georgia" w:cstheme="minorHAnsi"/>
+                <w:rFonts w:ascii="Palatino Linotype" w:eastAsiaTheme="majorEastAsia" w:hAnsi="Palatino Linotype" w:cstheme="minorHAnsi"/>
                 <w:b/>
                 <w:bCs/>
-                <w:sz w:val="18"/>
-                <w:szCs w:val="18"/>
+                <w:sz w:val="16"/>
+                <w:szCs w:val="16"/>
               </w:rPr>
               <w:t>Summer 21</w:t>
             </w:r>
@@ -1554,16 +1835,16 @@
           <w:numId w:val="30"/>
         </w:numPr>
         <w:rPr>
-          <w:rFonts w:ascii="Georgia" w:hAnsi="Georgia"/>
-          <w:sz w:val="16"/>
-          <w:szCs w:val="16"/>
-        </w:rPr>
-      </w:pPr>
-      <w:r>
-        <w:rPr>
-          <w:rFonts w:ascii="Georgia" w:hAnsi="Georgia"/>
-          <w:sz w:val="16"/>
-          <w:szCs w:val="16"/>
+          <w:rFonts w:ascii="Palatino Linotype" w:hAnsi="Palatino Linotype"/>
+          <w:sz w:val="14"/>
+          <w:szCs w:val="14"/>
+        </w:rPr>
+      </w:pPr>
+      <w:r>
+        <w:rPr>
+          <w:rFonts w:ascii="Palatino Linotype" w:hAnsi="Palatino Linotype"/>
+          <w:sz w:val="14"/>
+          <w:szCs w:val="14"/>
         </w:rPr>
         <w:t>Designed a rotating test stand for the fin can allowing for induced roll and fin loading evaluation in a wind tunnel.</w:t>
       </w:r>
@@ -1577,27 +1858,63 @@
         </w:numPr>
         <w:spacing w:after="0" w:line="276" w:lineRule="auto"/>
         <w:rPr>
-          <w:rFonts w:ascii="Georgia" w:hAnsi="Georgia"/>
-          <w:sz w:val="16"/>
-          <w:szCs w:val="16"/>
-        </w:rPr>
-      </w:pPr>
-      <w:r>
-        <w:rPr>
-          <w:rFonts w:ascii="Georgia" w:hAnsi="Georgia"/>
-          <w:sz w:val="16"/>
-          <w:szCs w:val="16"/>
-        </w:rPr>
-        <w:t>Collaborated with the fin team and wind tunnel management to determine requirements and timelines for wind tunnel testing.</w:t>
+          <w:rFonts w:ascii="Palatino Linotype" w:hAnsi="Palatino Linotype"/>
+          <w:sz w:val="14"/>
+          <w:szCs w:val="14"/>
+        </w:rPr>
+      </w:pPr>
+      <w:r>
+        <w:rPr>
+          <w:rFonts w:ascii="Palatino Linotype" w:hAnsi="Palatino Linotype"/>
+          <w:sz w:val="14"/>
+          <w:szCs w:val="14"/>
+        </w:rPr>
+        <w:t xml:space="preserve">Collaborated with the </w:t>
+      </w:r>
+      <w:proofErr w:type="gramStart"/>
+      <w:r>
+        <w:rPr>
+          <w:rFonts w:ascii="Palatino Linotype" w:hAnsi="Palatino Linotype"/>
+          <w:sz w:val="14"/>
+          <w:szCs w:val="14"/>
+        </w:rPr>
+        <w:t>fin</w:t>
+      </w:r>
+      <w:proofErr w:type="gramEnd"/>
+      <w:r>
+        <w:rPr>
+          <w:rFonts w:ascii="Palatino Linotype" w:hAnsi="Palatino Linotype"/>
+          <w:sz w:val="14"/>
+          <w:szCs w:val="14"/>
+        </w:rPr>
+        <w:t xml:space="preserve"> team and wind tunnel management to </w:t>
+      </w:r>
+      <w:proofErr w:type="gramStart"/>
+      <w:r>
+        <w:rPr>
+          <w:rFonts w:ascii="Palatino Linotype" w:hAnsi="Palatino Linotype"/>
+          <w:sz w:val="14"/>
+          <w:szCs w:val="14"/>
+        </w:rPr>
+        <w:t>determine</w:t>
+      </w:r>
+      <w:proofErr w:type="gramEnd"/>
+      <w:r>
+        <w:rPr>
+          <w:rFonts w:ascii="Palatino Linotype" w:hAnsi="Palatino Linotype"/>
+          <w:sz w:val="14"/>
+          <w:szCs w:val="14"/>
+        </w:rPr>
+        <w:t xml:space="preserve"> requirements and timelines for wind tunnel testing.</w:t>
       </w:r>
     </w:p>
     <w:p>
       <w:pPr>
         <w:spacing w:after="0" w:line="276" w:lineRule="auto"/>
         <w:rPr>
-          <w:rFonts w:ascii="Georgia" w:hAnsi="Georgia"/>
-          <w:sz w:val="8"/>
-          <w:szCs w:val="8"/>
+          <w:rFonts w:ascii="Palatino Linotype" w:hAnsi="Palatino Linotype"/>
+          <w:sz w:val="2"/>
+          <w:szCs w:val="2"/>
         </w:rPr>
       </w:pPr>
     </w:p>
@@ -1632,20 +1949,20 @@
               <w:keepLines/>
               <w:outlineLvl w:val="1"/>
               <w:rPr>
-                <w:rFonts w:ascii="Georgia" w:eastAsiaTheme="majorEastAsia" w:hAnsi="Georgia" w:cstheme="minorHAnsi"/>
+                <w:rFonts w:ascii="Palatino Linotype" w:eastAsiaTheme="majorEastAsia" w:hAnsi="Palatino Linotype" w:cstheme="minorHAnsi"/>
                 <w:i/>
                 <w:iCs/>
-                <w:sz w:val="18"/>
-                <w:szCs w:val="18"/>
+                <w:sz w:val="16"/>
+                <w:szCs w:val="16"/>
               </w:rPr>
             </w:pPr>
             <w:r>
               <w:rPr>
-                <w:rFonts w:ascii="Georgia" w:eastAsiaTheme="majorEastAsia" w:hAnsi="Georgia" w:cstheme="minorHAnsi"/>
+                <w:rFonts w:ascii="Palatino Linotype" w:eastAsiaTheme="majorEastAsia" w:hAnsi="Palatino Linotype" w:cstheme="minorHAnsi"/>
                 <w:i/>
                 <w:iCs/>
-                <w:sz w:val="18"/>
-                <w:szCs w:val="18"/>
+                <w:sz w:val="16"/>
+                <w:szCs w:val="16"/>
               </w:rPr>
               <w:t>Separation Mechanism, Engineer</w:t>
             </w:r>
@@ -1669,20 +1986,20 @@
               <w:jc w:val="right"/>
               <w:outlineLvl w:val="1"/>
               <w:rPr>
-                <w:rFonts w:ascii="Georgia" w:eastAsiaTheme="majorEastAsia" w:hAnsi="Georgia" w:cstheme="minorHAnsi"/>
+                <w:rFonts w:ascii="Palatino Linotype" w:eastAsiaTheme="majorEastAsia" w:hAnsi="Palatino Linotype" w:cstheme="minorHAnsi"/>
                 <w:b/>
                 <w:bCs/>
-                <w:sz w:val="18"/>
-                <w:szCs w:val="18"/>
+                <w:sz w:val="16"/>
+                <w:szCs w:val="16"/>
               </w:rPr>
             </w:pPr>
             <w:r>
               <w:rPr>
-                <w:rFonts w:ascii="Georgia" w:eastAsiaTheme="majorEastAsia" w:hAnsi="Georgia" w:cstheme="minorHAnsi"/>
+                <w:rFonts w:ascii="Palatino Linotype" w:eastAsiaTheme="majorEastAsia" w:hAnsi="Palatino Linotype" w:cstheme="minorHAnsi"/>
                 <w:b/>
                 <w:bCs/>
-                <w:sz w:val="18"/>
-                <w:szCs w:val="18"/>
+                <w:sz w:val="16"/>
+                <w:szCs w:val="16"/>
               </w:rPr>
               <w:t>Fall 20 - Summer 21</w:t>
             </w:r>
@@ -1698,40 +2015,18 @@
           <w:numId w:val="33"/>
         </w:numPr>
         <w:rPr>
-          <w:rFonts w:ascii="Georgia" w:hAnsi="Georgia"/>
-          <w:sz w:val="16"/>
-          <w:szCs w:val="16"/>
-        </w:rPr>
-      </w:pPr>
-      <w:r>
-        <w:rPr>
-          <w:rFonts w:ascii="Georgia" w:hAnsi="Georgia"/>
-          <w:sz w:val="16"/>
-          <w:szCs w:val="16"/>
+          <w:rFonts w:ascii="Palatino Linotype" w:hAnsi="Palatino Linotype"/>
+          <w:sz w:val="14"/>
+          <w:szCs w:val="14"/>
+        </w:rPr>
+      </w:pPr>
+      <w:r>
+        <w:rPr>
+          <w:rFonts w:ascii="Palatino Linotype" w:hAnsi="Palatino Linotype"/>
+          <w:sz w:val="14"/>
+          <w:szCs w:val="14"/>
         </w:rPr>
         <w:t>Conducted FEA and multiple redesigns to ensure survival given significant bending moment loads on the nosecone-airframe interface.</w:t>
-      </w:r>
-    </w:p>
-    <w:p>
-      <w:pPr>
-        <w:pStyle w:val="ListParagraph"/>
-        <w:numPr>
-          <w:ilvl w:val="0"/>
-          <w:numId w:val="33"/>
-        </w:numPr>
-        <w:rPr>
-          <w:rFonts w:ascii="Georgia" w:hAnsi="Georgia"/>
-          <w:sz w:val="16"/>
-          <w:szCs w:val="16"/>
-        </w:rPr>
-      </w:pPr>
-      <w:r>
-        <w:rPr>
-          <w:rFonts w:ascii="Georgia" w:hAnsi="Georgia"/>
-          <w:sz w:val="16"/>
-          <w:szCs w:val="16"/>
-        </w:rPr>
-        <w:t>Researched and conducted trade studies to find the best COTS parts to ensure successful separation in an abort case.</w:t>
       </w:r>
     </w:p>
     <w:p>
@@ -1741,20 +2036,20 @@
         <w:spacing w:after="0" w:line="240" w:lineRule="auto"/>
         <w:outlineLvl w:val="1"/>
         <w:rPr>
-          <w:rFonts w:ascii="Georgia" w:eastAsiaTheme="majorEastAsia" w:hAnsi="Georgia" w:cstheme="minorHAnsi"/>
+          <w:rFonts w:ascii="Palatino Linotype" w:eastAsiaTheme="majorEastAsia" w:hAnsi="Palatino Linotype" w:cstheme="minorHAnsi"/>
           <w:b/>
           <w:bCs/>
-          <w:sz w:val="20"/>
-          <w:szCs w:val="20"/>
-        </w:rPr>
-      </w:pPr>
-      <w:r>
-        <w:rPr>
-          <w:rFonts w:ascii="Georgia" w:eastAsiaTheme="majorEastAsia" w:hAnsi="Georgia" w:cstheme="minorHAnsi"/>
+          <w:sz w:val="18"/>
+          <w:szCs w:val="18"/>
+        </w:rPr>
+      </w:pPr>
+      <w:r>
+        <w:rPr>
+          <w:rFonts w:ascii="Palatino Linotype" w:eastAsiaTheme="majorEastAsia" w:hAnsi="Palatino Linotype" w:cstheme="minorHAnsi"/>
           <w:b/>
           <w:bCs/>
-          <w:sz w:val="20"/>
-          <w:szCs w:val="20"/>
+          <w:sz w:val="18"/>
+          <w:szCs w:val="18"/>
         </w:rPr>
         <w:t>MACH AIAA Aircraft Design-Build-Fly Team</w:t>
       </w:r>
@@ -1790,20 +2085,20 @@
               <w:keepLines/>
               <w:outlineLvl w:val="1"/>
               <w:rPr>
-                <w:rFonts w:ascii="Georgia" w:eastAsiaTheme="majorEastAsia" w:hAnsi="Georgia" w:cstheme="minorHAnsi"/>
+                <w:rFonts w:ascii="Palatino Linotype" w:eastAsiaTheme="majorEastAsia" w:hAnsi="Palatino Linotype" w:cstheme="minorHAnsi"/>
                 <w:b/>
                 <w:bCs/>
-                <w:sz w:val="18"/>
-                <w:szCs w:val="18"/>
+                <w:sz w:val="16"/>
+                <w:szCs w:val="16"/>
               </w:rPr>
             </w:pPr>
             <w:r>
               <w:rPr>
-                <w:rFonts w:ascii="Georgia" w:eastAsiaTheme="majorEastAsia" w:hAnsi="Georgia" w:cstheme="minorHAnsi"/>
+                <w:rFonts w:ascii="Palatino Linotype" w:eastAsiaTheme="majorEastAsia" w:hAnsi="Palatino Linotype" w:cstheme="minorHAnsi"/>
                 <w:i/>
                 <w:iCs/>
-                <w:sz w:val="18"/>
-                <w:szCs w:val="18"/>
+                <w:sz w:val="16"/>
+                <w:szCs w:val="16"/>
               </w:rPr>
               <w:t>FEA and Structures Engineer</w:t>
             </w:r>
@@ -1826,23 +2121,35 @@
               <w:jc w:val="right"/>
               <w:outlineLvl w:val="1"/>
               <w:rPr>
-                <w:rFonts w:ascii="Georgia" w:eastAsiaTheme="majorEastAsia" w:hAnsi="Georgia" w:cstheme="minorHAnsi"/>
+                <w:rFonts w:ascii="Palatino Linotype" w:eastAsiaTheme="majorEastAsia" w:hAnsi="Palatino Linotype" w:cstheme="minorHAnsi"/>
                 <w:b/>
                 <w:bCs/>
-                <w:sz w:val="18"/>
-                <w:szCs w:val="18"/>
+                <w:sz w:val="16"/>
+                <w:szCs w:val="16"/>
               </w:rPr>
             </w:pPr>
             <w:r>
               <w:rPr>
-                <w:rFonts w:ascii="Georgia" w:eastAsiaTheme="majorEastAsia" w:hAnsi="Georgia" w:cstheme="minorHAnsi"/>
+                <w:rFonts w:ascii="Palatino Linotype" w:eastAsiaTheme="majorEastAsia" w:hAnsi="Palatino Linotype" w:cstheme="minorHAnsi"/>
                 <w:b/>
                 <w:bCs/>
-                <w:sz w:val="18"/>
-                <w:szCs w:val="18"/>
+                <w:sz w:val="16"/>
+                <w:szCs w:val="16"/>
               </w:rPr>
-              <w:t>Winter 22</w:t>
+              <w:t xml:space="preserve">Spring </w:t>
             </w:r>
+            <w:proofErr w:type="gramStart"/>
+            <w:r>
+              <w:rPr>
+                <w:rFonts w:ascii="Palatino Linotype" w:eastAsiaTheme="majorEastAsia" w:hAnsi="Palatino Linotype" w:cstheme="minorHAnsi"/>
+                <w:b/>
+                <w:bCs/>
+                <w:sz w:val="16"/>
+                <w:szCs w:val="16"/>
+              </w:rPr>
+              <w:t>22</w:t>
+            </w:r>
+            <w:proofErr w:type="gramEnd"/>
           </w:p>
         </w:tc>
       </w:tr>
@@ -1856,16 +2163,16 @@
         </w:numPr>
         <w:spacing w:after="0" w:line="276" w:lineRule="auto"/>
         <w:rPr>
-          <w:rFonts w:ascii="Georgia" w:hAnsi="Georgia"/>
-          <w:sz w:val="16"/>
-          <w:szCs w:val="16"/>
-        </w:rPr>
-      </w:pPr>
-      <w:r>
-        <w:rPr>
-          <w:rFonts w:ascii="Georgia" w:hAnsi="Georgia"/>
-          <w:sz w:val="16"/>
-          <w:szCs w:val="16"/>
+          <w:rFonts w:ascii="Palatino Linotype" w:hAnsi="Palatino Linotype"/>
+          <w:sz w:val="14"/>
+          <w:szCs w:val="14"/>
+        </w:rPr>
+      </w:pPr>
+      <w:r>
+        <w:rPr>
+          <w:rFonts w:ascii="Palatino Linotype" w:hAnsi="Palatino Linotype"/>
+          <w:sz w:val="14"/>
+          <w:szCs w:val="14"/>
         </w:rPr>
         <w:t>Simulated loads on a wing box and motor mount and proposed a composite design for the motor mount to better survive given loads.</w:t>
       </w:r>
@@ -1879,18 +2186,36 @@
         </w:numPr>
         <w:spacing w:after="0" w:line="276" w:lineRule="auto"/>
         <w:rPr>
-          <w:rFonts w:ascii="Georgia" w:hAnsi="Georgia"/>
-          <w:sz w:val="16"/>
-          <w:szCs w:val="16"/>
-        </w:rPr>
-      </w:pPr>
-      <w:r>
-        <w:rPr>
-          <w:rFonts w:ascii="Georgia" w:hAnsi="Georgia"/>
-          <w:sz w:val="16"/>
-          <w:szCs w:val="16"/>
-        </w:rPr>
-        <w:t>Designed a one-step removable rear fairing for easy and quick access to the aircraft cargo bay during competition.</w:t>
+          <w:rFonts w:ascii="Palatino Linotype" w:hAnsi="Palatino Linotype"/>
+          <w:sz w:val="14"/>
+          <w:szCs w:val="14"/>
+        </w:rPr>
+      </w:pPr>
+      <w:r>
+        <w:rPr>
+          <w:rFonts w:ascii="Palatino Linotype" w:hAnsi="Palatino Linotype"/>
+          <w:sz w:val="14"/>
+          <w:szCs w:val="14"/>
+        </w:rPr>
+        <w:t xml:space="preserve">Designed a one-step removable rear fairing for easy and quick access to the </w:t>
+      </w:r>
+      <w:proofErr w:type="gramStart"/>
+      <w:r>
+        <w:rPr>
+          <w:rFonts w:ascii="Palatino Linotype" w:hAnsi="Palatino Linotype"/>
+          <w:sz w:val="14"/>
+          <w:szCs w:val="14"/>
+        </w:rPr>
+        <w:t>aircraft</w:t>
+      </w:r>
+      <w:proofErr w:type="gramEnd"/>
+      <w:r>
+        <w:rPr>
+          <w:rFonts w:ascii="Palatino Linotype" w:hAnsi="Palatino Linotype"/>
+          <w:sz w:val="14"/>
+          <w:szCs w:val="14"/>
+        </w:rPr>
+        <w:t xml:space="preserve"> cargo bay during competition.</w:t>
       </w:r>
     </w:p>
     <w:p>
@@ -1986,7 +2311,7 @@
               <w:keepLines/>
               <w:outlineLvl w:val="1"/>
               <w:rPr>
-                <w:rFonts w:ascii="Georgia" w:eastAsiaTheme="majorEastAsia" w:hAnsi="Georgia" w:cstheme="minorHAnsi"/>
+                <w:rFonts w:ascii="Palatino Linotype" w:eastAsiaTheme="majorEastAsia" w:hAnsi="Palatino Linotype" w:cstheme="minorHAnsi"/>
                 <w:b/>
                 <w:bCs/>
                 <w:i/>
@@ -1997,23 +2322,43 @@
             </w:pPr>
             <w:r>
               <w:rPr>
-                <w:rFonts w:ascii="Georgia" w:eastAsiaTheme="majorEastAsia" w:hAnsi="Georgia" w:cstheme="minorHAnsi"/>
+                <w:rFonts w:ascii="Palatino Linotype" w:eastAsiaTheme="majorEastAsia" w:hAnsi="Palatino Linotype" w:cstheme="minorHAnsi"/>
                 <w:b/>
                 <w:bCs/>
                 <w:sz w:val="18"/>
                 <w:szCs w:val="18"/>
               </w:rPr>
-              <w:t xml:space="preserve">MASA Business Division, </w:t>
+              <w:t xml:space="preserve">MASA Business </w:t>
             </w:r>
             <w:r>
               <w:rPr>
-                <w:rFonts w:ascii="Georgia" w:eastAsiaTheme="majorEastAsia" w:hAnsi="Georgia" w:cstheme="minorHAnsi"/>
+                <w:rFonts w:ascii="Palatino Linotype" w:eastAsiaTheme="majorEastAsia" w:hAnsi="Palatino Linotype" w:cstheme="minorHAnsi"/>
+                <w:b/>
+                <w:bCs/>
+                <w:sz w:val="18"/>
+                <w:szCs w:val="18"/>
+              </w:rPr>
+              <w:t>Team</w:t>
+            </w:r>
+            <w:r>
+              <w:rPr>
+                <w:rFonts w:ascii="Palatino Linotype" w:eastAsiaTheme="majorEastAsia" w:hAnsi="Palatino Linotype" w:cstheme="minorHAnsi"/>
+                <w:b/>
+                <w:bCs/>
+                <w:sz w:val="18"/>
+                <w:szCs w:val="18"/>
+              </w:rPr>
+              <w:t xml:space="preserve">, </w:t>
+            </w:r>
+            <w:r>
+              <w:rPr>
+                <w:rFonts w:ascii="Palatino Linotype" w:eastAsiaTheme="majorEastAsia" w:hAnsi="Palatino Linotype" w:cstheme="minorHAnsi"/>
                 <w:i/>
                 <w:iCs/>
                 <w:sz w:val="18"/>
                 <w:szCs w:val="18"/>
               </w:rPr>
-              <w:t>Lead</w:t>
+              <w:t>Director</w:t>
             </w:r>
           </w:p>
         </w:tc>
@@ -2034,20 +2379,20 @@
               <w:jc w:val="right"/>
               <w:outlineLvl w:val="1"/>
               <w:rPr>
-                <w:rFonts w:ascii="Georgia" w:eastAsiaTheme="majorEastAsia" w:hAnsi="Georgia" w:cstheme="minorHAnsi"/>
+                <w:rFonts w:ascii="Palatino Linotype" w:eastAsiaTheme="majorEastAsia" w:hAnsi="Palatino Linotype" w:cstheme="minorHAnsi"/>
                 <w:b/>
                 <w:bCs/>
-                <w:sz w:val="18"/>
-                <w:szCs w:val="18"/>
+                <w:sz w:val="16"/>
+                <w:szCs w:val="16"/>
               </w:rPr>
             </w:pPr>
             <w:r>
               <w:rPr>
-                <w:rFonts w:ascii="Georgia" w:eastAsiaTheme="majorEastAsia" w:hAnsi="Georgia" w:cstheme="minorHAnsi"/>
+                <w:rFonts w:ascii="Palatino Linotype" w:eastAsiaTheme="majorEastAsia" w:hAnsi="Palatino Linotype" w:cstheme="minorHAnsi"/>
                 <w:b/>
                 <w:bCs/>
-                <w:sz w:val="18"/>
-                <w:szCs w:val="18"/>
+                <w:sz w:val="16"/>
+                <w:szCs w:val="16"/>
               </w:rPr>
               <w:t>Summer 21 - Winter 22</w:t>
             </w:r>
@@ -2064,18 +2409,36 @@
         </w:numPr>
         <w:spacing w:after="0" w:line="276" w:lineRule="auto"/>
         <w:rPr>
-          <w:rFonts w:ascii="Georgia" w:hAnsi="Georgia"/>
-          <w:sz w:val="16"/>
-          <w:szCs w:val="16"/>
-        </w:rPr>
-      </w:pPr>
-      <w:r>
-        <w:rPr>
-          <w:rFonts w:ascii="Georgia" w:hAnsi="Georgia"/>
-          <w:sz w:val="16"/>
-          <w:szCs w:val="16"/>
-        </w:rPr>
-        <w:t>Led a team of 5 to manage over $100,000 in funding, design team merchandise, and oversee public relations.</w:t>
+          <w:rFonts w:ascii="Palatino Linotype" w:hAnsi="Palatino Linotype"/>
+          <w:sz w:val="14"/>
+          <w:szCs w:val="14"/>
+        </w:rPr>
+      </w:pPr>
+      <w:r>
+        <w:rPr>
+          <w:rFonts w:ascii="Palatino Linotype" w:hAnsi="Palatino Linotype"/>
+          <w:sz w:val="14"/>
+          <w:szCs w:val="14"/>
+        </w:rPr>
+        <w:t xml:space="preserve">Led a team of </w:t>
+      </w:r>
+      <w:proofErr w:type="gramStart"/>
+      <w:r>
+        <w:rPr>
+          <w:rFonts w:ascii="Palatino Linotype" w:hAnsi="Palatino Linotype"/>
+          <w:sz w:val="14"/>
+          <w:szCs w:val="14"/>
+        </w:rPr>
+        <w:t>5</w:t>
+      </w:r>
+      <w:proofErr w:type="gramEnd"/>
+      <w:r>
+        <w:rPr>
+          <w:rFonts w:ascii="Palatino Linotype" w:hAnsi="Palatino Linotype"/>
+          <w:sz w:val="14"/>
+          <w:szCs w:val="14"/>
+        </w:rPr>
+        <w:t xml:space="preserve"> to manage over $100,000 in funding, design team merchandise, and oversee public relations.</w:t>
       </w:r>
     </w:p>
     <w:p>
@@ -2087,16 +2450,16 @@
         </w:numPr>
         <w:spacing w:after="0" w:line="276" w:lineRule="auto"/>
         <w:rPr>
-          <w:rFonts w:ascii="Georgia" w:hAnsi="Georgia"/>
-          <w:sz w:val="16"/>
-          <w:szCs w:val="16"/>
-        </w:rPr>
-      </w:pPr>
-      <w:r>
-        <w:rPr>
-          <w:rFonts w:ascii="Georgia" w:hAnsi="Georgia"/>
-          <w:sz w:val="16"/>
-          <w:szCs w:val="16"/>
+          <w:rFonts w:ascii="Palatino Linotype" w:hAnsi="Palatino Linotype"/>
+          <w:sz w:val="14"/>
+          <w:szCs w:val="14"/>
+        </w:rPr>
+      </w:pPr>
+      <w:r>
+        <w:rPr>
+          <w:rFonts w:ascii="Palatino Linotype" w:hAnsi="Palatino Linotype"/>
+          <w:sz w:val="14"/>
+          <w:szCs w:val="14"/>
         </w:rPr>
         <w:t xml:space="preserve">Raised $28,000+ in NASA and UMich grants, corporate sponsorships, and crowdfunding. </w:t>
       </w:r>
@@ -2110,16 +2473,16 @@
         </w:numPr>
         <w:spacing w:after="0" w:line="276" w:lineRule="auto"/>
         <w:rPr>
-          <w:rFonts w:ascii="Georgia" w:hAnsi="Georgia"/>
-          <w:sz w:val="16"/>
-          <w:szCs w:val="16"/>
-        </w:rPr>
-      </w:pPr>
-      <w:r>
-        <w:rPr>
-          <w:rFonts w:ascii="Georgia" w:hAnsi="Georgia"/>
-          <w:sz w:val="16"/>
-          <w:szCs w:val="16"/>
+          <w:rFonts w:ascii="Palatino Linotype" w:hAnsi="Palatino Linotype"/>
+          <w:sz w:val="14"/>
+          <w:szCs w:val="14"/>
+        </w:rPr>
+      </w:pPr>
+      <w:r>
+        <w:rPr>
+          <w:rFonts w:ascii="Palatino Linotype" w:hAnsi="Palatino Linotype"/>
+          <w:sz w:val="14"/>
+          <w:szCs w:val="14"/>
         </w:rPr>
         <w:t>Responsible for 600% growth of the team’s Twitter, Facebook, and LinkedIn pages through engaging visual content.</w:t>
       </w:r>
@@ -2133,16 +2496,16 @@
         </w:numPr>
         <w:spacing w:after="0" w:line="276" w:lineRule="auto"/>
         <w:rPr>
-          <w:rFonts w:ascii="Georgia" w:hAnsi="Georgia"/>
-          <w:sz w:val="16"/>
-          <w:szCs w:val="16"/>
-        </w:rPr>
-      </w:pPr>
-      <w:r>
-        <w:rPr>
-          <w:rFonts w:ascii="Georgia" w:hAnsi="Georgia"/>
-          <w:sz w:val="16"/>
-          <w:szCs w:val="16"/>
+          <w:rFonts w:ascii="Palatino Linotype" w:hAnsi="Palatino Linotype"/>
+          <w:sz w:val="14"/>
+          <w:szCs w:val="14"/>
+        </w:rPr>
+      </w:pPr>
+      <w:r>
+        <w:rPr>
+          <w:rFonts w:ascii="Palatino Linotype" w:hAnsi="Palatino Linotype"/>
+          <w:sz w:val="14"/>
+          <w:szCs w:val="14"/>
         </w:rPr>
         <w:t>Collaborated with NASA, airport, and local authorities to find a suitable liquid engine test site.</w:t>
       </w:r>
@@ -2156,28 +2519,27 @@
         </w:numPr>
         <w:spacing w:after="0" w:line="276" w:lineRule="auto"/>
         <w:rPr>
-          <w:rFonts w:ascii="Georgia" w:hAnsi="Georgia"/>
-          <w:sz w:val="16"/>
-          <w:szCs w:val="16"/>
-        </w:rPr>
-      </w:pPr>
-      <w:r>
-        <w:rPr>
-          <w:rFonts w:ascii="Georgia" w:hAnsi="Georgia"/>
-          <w:sz w:val="16"/>
-          <w:szCs w:val="16"/>
+          <w:rFonts w:ascii="Palatino Linotype" w:hAnsi="Palatino Linotype"/>
+          <w:sz w:val="14"/>
+          <w:szCs w:val="14"/>
+        </w:rPr>
+      </w:pPr>
+      <w:r>
+        <w:rPr>
+          <w:rFonts w:ascii="Palatino Linotype" w:hAnsi="Palatino Linotype"/>
+          <w:sz w:val="14"/>
+          <w:szCs w:val="14"/>
         </w:rPr>
         <w:t>Participated as a panelist at AIAA SciTech 2022 discussing student rocketry and the creation of the Academic Rocket Launch Alliance.</w:t>
       </w:r>
     </w:p>
     <w:p>
       <w:pPr>
-        <w:pStyle w:val="ListParagraph"/>
         <w:spacing w:after="0" w:line="276" w:lineRule="auto"/>
         <w:rPr>
-          <w:rFonts w:ascii="Georgia" w:hAnsi="Georgia"/>
-          <w:sz w:val="8"/>
-          <w:szCs w:val="8"/>
+          <w:rFonts w:ascii="Palatino Linotype" w:hAnsi="Palatino Linotype"/>
+          <w:sz w:val="6"/>
+          <w:szCs w:val="6"/>
         </w:rPr>
       </w:pPr>
     </w:p>
@@ -2196,6 +2558,9 @@
         <w:gridCol w:w="5395"/>
       </w:tblGrid>
       <w:tr>
+        <w:trPr>
+          <w:trHeight w:val="216"/>
+        </w:trPr>
         <w:tc>
           <w:tcPr>
             <w:tcW w:w="5395" w:type="dxa"/>
@@ -2212,7 +2577,7 @@
               <w:keepLines/>
               <w:outlineLvl w:val="1"/>
               <w:rPr>
-                <w:rFonts w:ascii="Georgia" w:eastAsiaTheme="majorEastAsia" w:hAnsi="Georgia" w:cstheme="minorHAnsi"/>
+                <w:rFonts w:ascii="Palatino Linotype" w:eastAsiaTheme="majorEastAsia" w:hAnsi="Palatino Linotype" w:cstheme="minorHAnsi"/>
                 <w:b/>
                 <w:bCs/>
                 <w:i/>
@@ -2223,17 +2588,57 @@
             </w:pPr>
             <w:r>
               <w:rPr>
-                <w:rFonts w:ascii="Georgia" w:eastAsiaTheme="majorEastAsia" w:hAnsi="Georgia" w:cstheme="minorHAnsi"/>
+                <w:rFonts w:ascii="Palatino Linotype" w:eastAsiaTheme="majorEastAsia" w:hAnsi="Palatino Linotype" w:cstheme="minorHAnsi"/>
                 <w:b/>
                 <w:bCs/>
                 <w:sz w:val="18"/>
                 <w:szCs w:val="18"/>
               </w:rPr>
-              <w:t xml:space="preserve">Sigma Gamma Tau, </w:t>
+              <w:t xml:space="preserve">Sigma Gamma Tau </w:t>
             </w:r>
             <w:r>
               <w:rPr>
-                <w:rFonts w:ascii="Georgia" w:eastAsiaTheme="majorEastAsia" w:hAnsi="Georgia" w:cstheme="minorHAnsi"/>
+                <w:rFonts w:ascii="Palatino Linotype" w:eastAsiaTheme="majorEastAsia" w:hAnsi="Palatino Linotype" w:cstheme="minorHAnsi"/>
+                <w:b/>
+                <w:bCs/>
+                <w:sz w:val="18"/>
+                <w:szCs w:val="18"/>
+              </w:rPr>
+              <w:t>(</w:t>
+            </w:r>
+            <w:r>
+              <w:rPr>
+                <w:rFonts w:ascii="Palatino Linotype" w:eastAsiaTheme="majorEastAsia" w:hAnsi="Palatino Linotype" w:cstheme="minorHAnsi"/>
+                <w:b/>
+                <w:bCs/>
+                <w:sz w:val="18"/>
+                <w:szCs w:val="18"/>
+              </w:rPr>
+              <w:t>Aerospace Honors Society</w:t>
+            </w:r>
+            <w:r>
+              <w:rPr>
+                <w:rFonts w:ascii="Palatino Linotype" w:eastAsiaTheme="majorEastAsia" w:hAnsi="Palatino Linotype" w:cstheme="minorHAnsi"/>
+                <w:b/>
+                <w:bCs/>
+                <w:sz w:val="18"/>
+                <w:szCs w:val="18"/>
+              </w:rPr>
+              <w:t>)</w:t>
+            </w:r>
+            <w:r>
+              <w:rPr>
+                <w:rFonts w:ascii="Palatino Linotype" w:eastAsiaTheme="majorEastAsia" w:hAnsi="Palatino Linotype" w:cstheme="minorHAnsi"/>
+                <w:b/>
+                <w:bCs/>
+                <w:sz w:val="18"/>
+                <w:szCs w:val="18"/>
+              </w:rPr>
+              <w:t xml:space="preserve">, </w:t>
+            </w:r>
+            <w:r>
+              <w:rPr>
+                <w:rFonts w:ascii="Palatino Linotype" w:eastAsiaTheme="majorEastAsia" w:hAnsi="Palatino Linotype" w:cstheme="minorHAnsi"/>
                 <w:i/>
                 <w:iCs/>
                 <w:sz w:val="18"/>
@@ -2260,20 +2665,20 @@
               <w:jc w:val="right"/>
               <w:outlineLvl w:val="1"/>
               <w:rPr>
-                <w:rFonts w:ascii="Georgia" w:eastAsiaTheme="majorEastAsia" w:hAnsi="Georgia" w:cstheme="minorHAnsi"/>
+                <w:rFonts w:ascii="Palatino Linotype" w:eastAsiaTheme="majorEastAsia" w:hAnsi="Palatino Linotype" w:cstheme="minorHAnsi"/>
                 <w:b/>
                 <w:bCs/>
-                <w:sz w:val="18"/>
-                <w:szCs w:val="18"/>
+                <w:sz w:val="16"/>
+                <w:szCs w:val="16"/>
               </w:rPr>
             </w:pPr>
             <w:r>
               <w:rPr>
-                <w:rFonts w:ascii="Georgia" w:eastAsiaTheme="majorEastAsia" w:hAnsi="Georgia" w:cstheme="minorHAnsi"/>
+                <w:rFonts w:ascii="Palatino Linotype" w:eastAsiaTheme="majorEastAsia" w:hAnsi="Palatino Linotype" w:cstheme="minorHAnsi"/>
                 <w:b/>
                 <w:bCs/>
-                <w:sz w:val="18"/>
-                <w:szCs w:val="18"/>
+                <w:sz w:val="16"/>
+                <w:szCs w:val="16"/>
               </w:rPr>
               <w:t>Fall 22 - Spring 22</w:t>
             </w:r>
@@ -2289,46 +2694,19 @@
           <w:numId w:val="34"/>
         </w:numPr>
         <w:rPr>
-          <w:rFonts w:ascii="Georgia" w:hAnsi="Georgia"/>
-          <w:sz w:val="16"/>
-          <w:szCs w:val="16"/>
-        </w:rPr>
-      </w:pPr>
-      <w:r>
-        <w:rPr>
-          <w:rFonts w:ascii="Georgia" w:hAnsi="Georgia"/>
-          <w:sz w:val="16"/>
-          <w:szCs w:val="16"/>
-        </w:rPr>
-        <w:t xml:space="preserve">Raising community morale through Michigan Aerospace merchandise and professional development events. </w:t>
-      </w:r>
-    </w:p>
-    <w:p>
-      <w:pPr>
-        <w:pStyle w:val="ListParagraph"/>
-        <w:numPr>
-          <w:ilvl w:val="0"/>
-          <w:numId w:val="34"/>
-        </w:numPr>
-        <w:rPr>
-          <w:rFonts w:ascii="Georgia" w:hAnsi="Georgia"/>
-          <w:sz w:val="16"/>
-          <w:szCs w:val="16"/>
-        </w:rPr>
-      </w:pPr>
-      <w:r>
-        <w:rPr>
-          <w:rFonts w:ascii="Georgia" w:hAnsi="Georgia"/>
-          <w:sz w:val="16"/>
-          <w:szCs w:val="16"/>
-        </w:rPr>
-        <w:t xml:space="preserve">Building business experience among society members through sales events and marketing opportunities. </w:t>
-      </w:r>
-    </w:p>
-    <w:p>
-      <w:pPr>
-        <w:jc w:val="right"/>
-      </w:pPr>
+          <w:rFonts w:ascii="Palatino Linotype" w:hAnsi="Palatino Linotype"/>
+          <w:sz w:val="14"/>
+          <w:szCs w:val="14"/>
+        </w:rPr>
+      </w:pPr>
+      <w:r>
+        <w:rPr>
+          <w:rFonts w:ascii="Palatino Linotype" w:hAnsi="Palatino Linotype"/>
+          <w:sz w:val="14"/>
+          <w:szCs w:val="14"/>
+        </w:rPr>
+        <w:t>Built business experience among society members through merchandise sale, marketing opportunities, and professional development events.</w:t>
+      </w:r>
     </w:p>
     <w:sectPr>
       <w:footerReference w:type="default" r:id="rId10"/>
@@ -2400,7 +2778,15 @@
         <w:sz w:val="10"/>
         <w:szCs w:val="10"/>
       </w:rPr>
-      <w:t>2-0</w:t>
+      <w:t>3.</w:t>
+    </w:r>
+    <w:r>
+      <w:rPr>
+        <w:rFonts w:ascii="Georgia" w:hAnsi="Georgia"/>
+        <w:sz w:val="10"/>
+        <w:szCs w:val="10"/>
+      </w:rPr>
+      <w:t>-0</w:t>
     </w:r>
     <w:r>
       <w:rPr>
@@ -6897,7 +7283,6 @@
   <w:style w:type="character" w:default="1" w:styleId="DefaultParagraphFont">
     <w:name w:val="Default Paragraph Font"/>
     <w:uiPriority w:val="1"/>
-    <w:semiHidden/>
     <w:unhideWhenUsed/>
   </w:style>
   <w:style w:type="table" w:default="1" w:styleId="TableNormal">

</xml_diff>